<commit_message>
Wrote Introduction/First Page to the maintenance document Req:- Wrote an overview of the game's structure and what interacts with what.
</commit_message>
<xml_diff>
--- a/doc/Maintenance template.docx
+++ b/doc/Maintenance template.docx
@@ -207,16 +207,7 @@
           <w:rFonts w:cs="Times New Roman"/>
           <w:lang w:val="en-GB"/>
         </w:rPr>
-        <w:t xml:space="preserve">Sample document: </w:t>
-      </w:r>
-      <w:bookmarkStart w:id="0" w:name="_GoBack"/>
-      <w:bookmarkEnd w:id="0"/>
-      <w:r>
-        <w:rPr>
-          <w:rFonts w:cs="Times New Roman"/>
-          <w:lang w:val="en-GB"/>
-        </w:rPr>
-        <w:t>http://www.techstreet.com/direct/SWM_samples.pdf</w:t>
+        <w:t>Sample document: http://www.techstreet.com/direct/SWM_samples.pdf</w:t>
       </w:r>
     </w:p>
     <w:p>
@@ -253,19 +244,374 @@
     <w:p>
       <w:pPr>
         <w:pStyle w:val="Otsikko1"/>
-        <w:spacing w:after="240" w:line="276" w:lineRule="auto"/>
-        <w:rPr>
-          <w:color w:val="000000"/>
-          <w:sz w:val="27"/>
-          <w:szCs w:val="27"/>
-        </w:rPr>
-      </w:pPr>
-      <w:r>
-        <w:rPr>
-          <w:rFonts w:ascii="Times New Roman" w:hAnsi="Times New Roman" w:cs="Times New Roman"/>
-        </w:rPr>
+      </w:pPr>
+      <w:r>
         <w:lastRenderedPageBreak/>
         <w:t>Introduction</w:t>
+      </w:r>
+      <w:r>
+        <w:t>/Something</w:t>
+      </w:r>
+    </w:p>
+    <w:p>
+      <w:pPr>
+        <w:rPr>
+          <w:lang w:val="en-GB"/>
+        </w:rPr>
+      </w:pPr>
+      <w:r>
+        <w:rPr>
+          <w:lang w:val="en-GB"/>
+        </w:rPr>
+        <w:t xml:space="preserve">The software is a </w:t>
+      </w:r>
+      <w:r>
+        <w:rPr>
+          <w:lang w:val="en-GB"/>
+        </w:rPr>
+        <w:t>2</w:t>
+      </w:r>
+      <w:r>
+        <w:rPr>
+          <w:lang w:val="en-GB"/>
+        </w:rPr>
+        <w:t>D</w:t>
+      </w:r>
+      <w:r>
+        <w:rPr>
+          <w:lang w:val="en-GB"/>
+        </w:rPr>
+        <w:t xml:space="preserve"> </w:t>
+      </w:r>
+      <w:r>
+        <w:rPr>
+          <w:lang w:val="en-GB"/>
+        </w:rPr>
+        <w:t>g</w:t>
+      </w:r>
+      <w:r>
+        <w:rPr>
+          <w:lang w:val="en-GB"/>
+        </w:rPr>
+        <w:t xml:space="preserve">ame made with Unity 2017.3.0f3. The game consists of </w:t>
+      </w:r>
+      <w:proofErr w:type="gramStart"/>
+      <w:r>
+        <w:rPr>
+          <w:lang w:val="en-GB"/>
+        </w:rPr>
+        <w:t>a number of</w:t>
+      </w:r>
+      <w:proofErr w:type="gramEnd"/>
+      <w:r>
+        <w:rPr>
+          <w:lang w:val="en-GB"/>
+        </w:rPr>
+        <w:t xml:space="preserve"> levels in addition to the menu screens.</w:t>
+      </w:r>
+      <w:r>
+        <w:rPr>
+          <w:lang w:val="en-GB"/>
+        </w:rPr>
+        <w:t xml:space="preserve"> The game is modelled after the 1982 game Jungle Hunt.</w:t>
+      </w:r>
+      <w:r>
+        <w:rPr>
+          <w:lang w:val="en-GB"/>
+        </w:rPr>
+        <w:t xml:space="preserve"> </w:t>
+      </w:r>
+      <w:r>
+        <w:rPr>
+          <w:lang w:val="en-GB"/>
+        </w:rPr>
+        <w:t>This chapter gives an overview of the software structure.</w:t>
+      </w:r>
+    </w:p>
+    <w:p>
+      <w:pPr>
+        <w:rPr>
+          <w:lang w:val="en-GB"/>
+        </w:rPr>
+      </w:pPr>
+      <w:r>
+        <w:rPr>
+          <w:lang w:val="en-GB"/>
+        </w:rPr>
+        <w:t xml:space="preserve">The game starts with menu screens. During these screens the difficulty and the players name are saved into the </w:t>
+      </w:r>
+      <w:proofErr w:type="spellStart"/>
+      <w:r>
+        <w:rPr>
+          <w:lang w:val="en-GB"/>
+        </w:rPr>
+        <w:t>DataContainer_Character</w:t>
+      </w:r>
+      <w:proofErr w:type="spellEnd"/>
+      <w:r>
+        <w:rPr>
+          <w:lang w:val="en-GB"/>
+        </w:rPr>
+        <w:t xml:space="preserve"> script. This script holds all the information related to the player’s success in the game: current level, scores and the number of lives.</w:t>
+      </w:r>
+    </w:p>
+    <w:p>
+      <w:pPr>
+        <w:rPr>
+          <w:lang w:val="en-GB"/>
+        </w:rPr>
+      </w:pPr>
+      <w:r>
+        <w:rPr>
+          <w:lang w:val="en-GB"/>
+        </w:rPr>
+        <w:t xml:space="preserve">Each level is generated dynamically using the corresponding </w:t>
+      </w:r>
+      <w:proofErr w:type="spellStart"/>
+      <w:r>
+        <w:rPr>
+          <w:lang w:val="en-GB"/>
+        </w:rPr>
+        <w:t>LevelGenerator</w:t>
+      </w:r>
+      <w:proofErr w:type="spellEnd"/>
+      <w:r>
+        <w:rPr>
+          <w:lang w:val="en-GB"/>
+        </w:rPr>
+        <w:t xml:space="preserve"> script. </w:t>
+      </w:r>
+      <w:r>
+        <w:rPr>
+          <w:lang w:val="en-GB"/>
+        </w:rPr>
+        <w:t xml:space="preserve">This script uses prefabs and graphics with the information saved into </w:t>
+      </w:r>
+      <w:proofErr w:type="spellStart"/>
+      <w:r>
+        <w:rPr>
+          <w:lang w:val="en-GB"/>
+        </w:rPr>
+        <w:t>DataContainer_Character</w:t>
+      </w:r>
+      <w:proofErr w:type="spellEnd"/>
+      <w:r>
+        <w:rPr>
+          <w:lang w:val="en-GB"/>
+        </w:rPr>
+        <w:t xml:space="preserve"> to create the level.</w:t>
+      </w:r>
+      <w:r>
+        <w:rPr>
+          <w:lang w:val="en-GB"/>
+        </w:rPr>
+        <w:t xml:space="preserve"> Renaming or changing graphics or prefabs should be changed accordingly in the generator scripts.</w:t>
+      </w:r>
+      <w:bookmarkStart w:id="0" w:name="_GoBack"/>
+      <w:bookmarkEnd w:id="0"/>
+    </w:p>
+    <w:p>
+      <w:pPr>
+        <w:rPr>
+          <w:lang w:val="en-GB"/>
+        </w:rPr>
+      </w:pPr>
+      <w:r>
+        <w:rPr>
+          <w:lang w:val="en-GB"/>
+        </w:rPr>
+        <w:t xml:space="preserve">The Player-script is used to move the player and change the players state and animation. </w:t>
+      </w:r>
+      <w:proofErr w:type="spellStart"/>
+      <w:r>
+        <w:rPr>
+          <w:lang w:val="en-GB"/>
+        </w:rPr>
+        <w:t>PlayerCollision</w:t>
+      </w:r>
+      <w:proofErr w:type="spellEnd"/>
+      <w:r>
+        <w:rPr>
+          <w:lang w:val="en-GB"/>
+        </w:rPr>
+        <w:t xml:space="preserve"> takes care of the different collision and triggers that happen when the player hits non-lethal objects.</w:t>
+      </w:r>
+    </w:p>
+    <w:p>
+      <w:pPr>
+        <w:rPr>
+          <w:lang w:val="en-GB"/>
+        </w:rPr>
+      </w:pPr>
+      <w:r>
+        <w:rPr>
+          <w:lang w:val="en-GB"/>
+        </w:rPr>
+        <w:t xml:space="preserve">The game uses Unity’s Input Manager. This ensures that the game is playable with different control schemes and developers can change the bound buttons easily. The menu’s can be navigated with mouse, keyboard or </w:t>
+      </w:r>
+      <w:r>
+        <w:rPr>
+          <w:lang w:val="en-GB"/>
+        </w:rPr>
+        <w:t>another</w:t>
+      </w:r>
+      <w:r>
+        <w:rPr>
+          <w:lang w:val="en-GB"/>
+        </w:rPr>
+        <w:t xml:space="preserve"> device</w:t>
+      </w:r>
+      <w:r>
+        <w:rPr>
+          <w:lang w:val="en-GB"/>
+        </w:rPr>
+        <w:t>. Player can be controlled using keyboard or similar device.</w:t>
+      </w:r>
+    </w:p>
+    <w:p>
+      <w:pPr>
+        <w:rPr>
+          <w:lang w:val="en-GB"/>
+        </w:rPr>
+      </w:pPr>
+      <w:r>
+        <w:rPr>
+          <w:lang w:val="en-GB"/>
+        </w:rPr>
+        <w:t xml:space="preserve">The software has built-in unit tests for </w:t>
+      </w:r>
+      <w:proofErr w:type="spellStart"/>
+      <w:r>
+        <w:rPr>
+          <w:lang w:val="en-GB"/>
+        </w:rPr>
+        <w:t>SceneManager</w:t>
+      </w:r>
+      <w:proofErr w:type="spellEnd"/>
+      <w:r>
+        <w:rPr>
+          <w:lang w:val="en-GB"/>
+        </w:rPr>
+        <w:t xml:space="preserve"> and </w:t>
+      </w:r>
+      <w:proofErr w:type="spellStart"/>
+      <w:r>
+        <w:rPr>
+          <w:lang w:val="en-GB"/>
+        </w:rPr>
+        <w:t>DataContainer_</w:t>
+      </w:r>
+      <w:r>
+        <w:rPr>
+          <w:lang w:val="en-GB"/>
+        </w:rPr>
+        <w:t>C</w:t>
+      </w:r>
+      <w:r>
+        <w:rPr>
+          <w:lang w:val="en-GB"/>
+        </w:rPr>
+        <w:t>haracter</w:t>
+      </w:r>
+      <w:proofErr w:type="spellEnd"/>
+      <w:r>
+        <w:rPr>
+          <w:lang w:val="en-GB"/>
+        </w:rPr>
+        <w:t xml:space="preserve"> scripts. These tests can be run be using the Unity’s own Test Runner. In addition to these tests, the software has been tested manually. </w:t>
+      </w:r>
+      <w:r>
+        <w:rPr>
+          <w:lang w:val="en-GB"/>
+        </w:rPr>
+        <w:t>In normal use the game should run as intended.</w:t>
+      </w:r>
+    </w:p>
+    <w:p>
+      <w:pPr>
+        <w:rPr>
+          <w:lang w:val="en-GB"/>
+        </w:rPr>
+      </w:pPr>
+      <w:r>
+        <w:rPr>
+          <w:lang w:val="en-GB"/>
+        </w:rPr>
+        <w:t>-Known bugs or problems</w:t>
+      </w:r>
+    </w:p>
+    <w:p>
+      <w:pPr>
+        <w:pStyle w:val="Otsikko1"/>
+        <w:rPr>
+          <w:lang w:val="en-GB"/>
+        </w:rPr>
+      </w:pPr>
+      <w:r>
+        <w:rPr>
+          <w:lang w:val="en-GB"/>
+        </w:rPr>
+        <w:lastRenderedPageBreak/>
+        <w:t>Placeholder for more indepth g</w:t>
+      </w:r>
+      <w:r>
+        <w:rPr>
+          <w:lang w:val="en-GB"/>
+        </w:rPr>
+        <w:t>uide</w:t>
+      </w:r>
+    </w:p>
+    <w:p>
+      <w:pPr>
+        <w:rPr>
+          <w:lang w:val="en-GB"/>
+        </w:rPr>
+      </w:pPr>
+      <w:proofErr w:type="spellStart"/>
+      <w:r>
+        <w:rPr>
+          <w:lang w:val="en-GB"/>
+        </w:rPr>
+        <w:t>Scene</w:t>
+      </w:r>
+      <w:r>
+        <w:rPr>
+          <w:lang w:val="en-GB"/>
+        </w:rPr>
+        <w:t>M</w:t>
+      </w:r>
+      <w:r>
+        <w:rPr>
+          <w:lang w:val="en-GB"/>
+        </w:rPr>
+        <w:t>anager</w:t>
+      </w:r>
+      <w:proofErr w:type="spellEnd"/>
+    </w:p>
+    <w:p>
+      <w:pPr>
+        <w:rPr>
+          <w:lang w:val="en-GB"/>
+        </w:rPr>
+      </w:pPr>
+      <w:r>
+        <w:rPr>
+          <w:lang w:val="en-GB"/>
+        </w:rPr>
+        <w:t>Player (Player Collisions?)</w:t>
+      </w:r>
+    </w:p>
+    <w:p>
+      <w:pPr>
+        <w:rPr>
+          <w:lang w:val="en-GB"/>
+        </w:rPr>
+      </w:pPr>
+      <w:r>
+        <w:rPr>
+          <w:lang w:val="en-GB"/>
+        </w:rPr>
+        <w:t>-States and triggers</w:t>
       </w:r>
     </w:p>
     <w:sectPr>
@@ -449,7 +795,7 @@
   <w:abstractNum w:abstractNumId="0" w15:restartNumberingAfterBreak="0">
     <w:nsid w:val="09DD1D9A"/>
     <w:multiLevelType w:val="multilevel"/>
-    <w:tmpl w:val="D96CB3B2"/>
+    <w:tmpl w:val="3FF063FE"/>
     <w:lvl w:ilvl="0">
       <w:start w:val="1"/>
       <w:numFmt w:val="decimal"/>
@@ -2148,7 +2494,7 @@
     <w:link w:val="Otsikko1Char"/>
     <w:autoRedefine/>
     <w:qFormat/>
-    <w:rsid w:val="00371F9F"/>
+    <w:rsid w:val="00E860A3"/>
     <w:pPr>
       <w:keepNext/>
       <w:keepLines/>
@@ -2156,12 +2502,12 @@
       <w:numPr>
         <w:numId w:val="1"/>
       </w:numPr>
-      <w:spacing w:before="840" w:after="840"/>
+      <w:spacing w:before="840" w:line="276" w:lineRule="auto"/>
       <w:ind w:left="567" w:hanging="567"/>
       <w:outlineLvl w:val="0"/>
     </w:pPr>
     <w:rPr>
-      <w:rFonts w:ascii="Arial" w:eastAsiaTheme="majorEastAsia" w:hAnsi="Arial" w:cstheme="majorBidi"/>
+      <w:rFonts w:eastAsiaTheme="majorEastAsia" w:cs="Times New Roman"/>
       <w:b/>
       <w:bCs/>
       <w:caps/>
@@ -2400,9 +2746,9 @@
     <w:name w:val="Otsikko 1 Char"/>
     <w:basedOn w:val="Kappaleenoletusfontti"/>
     <w:link w:val="Otsikko1"/>
-    <w:rsid w:val="00371F9F"/>
-    <w:rPr>
-      <w:rFonts w:ascii="Arial" w:eastAsiaTheme="majorEastAsia" w:hAnsi="Arial" w:cstheme="majorBidi"/>
+    <w:rsid w:val="00E860A3"/>
+    <w:rPr>
+      <w:rFonts w:ascii="Times New Roman" w:eastAsiaTheme="majorEastAsia" w:hAnsi="Times New Roman" w:cs="Times New Roman"/>
       <w:b/>
       <w:bCs/>
       <w:caps/>
@@ -2899,7 +3245,7 @@
       <w:numPr>
         <w:numId w:val="0"/>
       </w:numPr>
-      <w:spacing w:before="480" w:after="0" w:line="276" w:lineRule="auto"/>
+      <w:spacing w:before="480" w:after="0"/>
       <w:jc w:val="left"/>
       <w:outlineLvl w:val="9"/>
     </w:pPr>
@@ -3589,39 +3935,6 @@
 </file>
 
 <file path=customXml/item1.xml><?xml version="1.0" encoding="utf-8"?>
-<?mso-contentType ?>
-<FormTemplates xmlns="http://schemas.microsoft.com/sharepoint/v3/contenttype/forms">
-  <Display>DocumentLibraryForm</Display>
-  <Edit>DocumentLibraryForm</Edit>
-  <New>DocumentLibraryForm</New>
-</FormTemplates>
-</file>
-
-<file path=customXml/item2.xml><?xml version="1.0" encoding="utf-8"?>
-<p:properties xmlns:p="http://schemas.microsoft.com/office/2006/metadata/properties" xmlns:xsi="http://www.w3.org/2001/XMLSchema-instance" xmlns:pc="http://schemas.microsoft.com/office/infopath/2007/PartnerControls">
-  <documentManagement>
-    <SharedWithUsers xmlns="4fba60ac-6e85-4f6b-a2a1-730eb67f8b46">
-      <UserInfo>
-        <DisplayName>Samuli Määttä</DisplayName>
-        <AccountId>9</AccountId>
-        <AccountType/>
-      </UserInfo>
-      <UserInfo>
-        <DisplayName>Eveliina Saari</DisplayName>
-        <AccountId>8</AccountId>
-        <AccountType/>
-      </UserInfo>
-      <UserInfo>
-        <DisplayName>Arttu Niiles</DisplayName>
-        <AccountId>10</AccountId>
-        <AccountType/>
-      </UserInfo>
-    </SharedWithUsers>
-  </documentManagement>
-</p:properties>
-</file>
-
-<file path=customXml/item3.xml><?xml version="1.0" encoding="utf-8"?>
 <ct:contentTypeSchema xmlns:ct="http://schemas.microsoft.com/office/2006/metadata/contentType" xmlns:ma="http://schemas.microsoft.com/office/2006/metadata/properties/metaAttributes" ct:_="" ma:_="" ma:contentTypeName="Document" ma:contentTypeID="0x010100C488AA77A2F1A848BB0670DDBA3911C4" ma:contentTypeVersion="1" ma:contentTypeDescription="Create a new document." ma:contentTypeScope="" ma:versionID="810391c511c34fcc173f7f1ee9fa338d">
   <xsd:schema xmlns:xsd="http://www.w3.org/2001/XMLSchema" xmlns:xs="http://www.w3.org/2001/XMLSchema" xmlns:p="http://schemas.microsoft.com/office/2006/metadata/properties" xmlns:ns3="4fba60ac-6e85-4f6b-a2a1-730eb67f8b46" targetNamespace="http://schemas.microsoft.com/office/2006/metadata/properties" ma:root="true" ma:fieldsID="2d85b33ba5d3068e780a47575aec6c1c" ns3:_="">
     <xsd:import namespace="4fba60ac-6e85-4f6b-a2a1-730eb67f8b46"/>
@@ -3761,29 +4074,44 @@
 </ct:contentTypeSchema>
 </file>
 
+<file path=customXml/item2.xml><?xml version="1.0" encoding="utf-8"?>
+<p:properties xmlns:p="http://schemas.microsoft.com/office/2006/metadata/properties" xmlns:xsi="http://www.w3.org/2001/XMLSchema-instance" xmlns:pc="http://schemas.microsoft.com/office/infopath/2007/PartnerControls">
+  <documentManagement>
+    <SharedWithUsers xmlns="4fba60ac-6e85-4f6b-a2a1-730eb67f8b46">
+      <UserInfo>
+        <DisplayName>Samuli Määttä</DisplayName>
+        <AccountId>9</AccountId>
+        <AccountType/>
+      </UserInfo>
+      <UserInfo>
+        <DisplayName>Eveliina Saari</DisplayName>
+        <AccountId>8</AccountId>
+        <AccountType/>
+      </UserInfo>
+      <UserInfo>
+        <DisplayName>Arttu Niiles</DisplayName>
+        <AccountId>10</AccountId>
+        <AccountType/>
+      </UserInfo>
+    </SharedWithUsers>
+  </documentManagement>
+</p:properties>
+</file>
+
+<file path=customXml/item3.xml><?xml version="1.0" encoding="utf-8"?>
+<?mso-contentType ?>
+<FormTemplates xmlns="http://schemas.microsoft.com/sharepoint/v3/contenttype/forms">
+  <Display>DocumentLibraryForm</Display>
+  <Edit>DocumentLibraryForm</Edit>
+  <New>DocumentLibraryForm</New>
+</FormTemplates>
+</file>
+
 <file path=customXml/item4.xml><?xml version="1.0" encoding="utf-8"?>
 <b:Sources xmlns:b="http://schemas.openxmlformats.org/officeDocument/2006/bibliography" xmlns="http://schemas.openxmlformats.org/officeDocument/2006/bibliography" SelectedStyle="\APA.XSL" StyleName="APA"/>
 </file>
 
 <file path=customXml/itemProps1.xml><?xml version="1.0" encoding="utf-8"?>
-<ds:datastoreItem xmlns:ds="http://schemas.openxmlformats.org/officeDocument/2006/customXml" ds:itemID="{923801A5-AA0B-4B3B-B2FB-7D2D7268297F}">
-  <ds:schemaRefs>
-    <ds:schemaRef ds:uri="http://schemas.microsoft.com/sharepoint/v3/contenttype/forms"/>
-  </ds:schemaRefs>
-</ds:datastoreItem>
-</file>
-
-<file path=customXml/itemProps2.xml><?xml version="1.0" encoding="utf-8"?>
-<ds:datastoreItem xmlns:ds="http://schemas.openxmlformats.org/officeDocument/2006/customXml" ds:itemID="{DE115477-354A-4C66-8CAF-5F4B2B8757DE}">
-  <ds:schemaRefs>
-    <ds:schemaRef ds:uri="http://schemas.microsoft.com/office/2006/metadata/properties"/>
-    <ds:schemaRef ds:uri="http://schemas.microsoft.com/office/infopath/2007/PartnerControls"/>
-    <ds:schemaRef ds:uri="4fba60ac-6e85-4f6b-a2a1-730eb67f8b46"/>
-  </ds:schemaRefs>
-</ds:datastoreItem>
-</file>
-
-<file path=customXml/itemProps3.xml><?xml version="1.0" encoding="utf-8"?>
 <ds:datastoreItem xmlns:ds="http://schemas.openxmlformats.org/officeDocument/2006/customXml" ds:itemID="{D6ABC452-D4B5-453D-96BE-BC3652A44FEF}">
   <ds:schemaRefs>
     <ds:schemaRef ds:uri="http://schemas.microsoft.com/office/2006/metadata/contentType"/>
@@ -3801,8 +4129,26 @@
 </ds:datastoreItem>
 </file>
 
+<file path=customXml/itemProps2.xml><?xml version="1.0" encoding="utf-8"?>
+<ds:datastoreItem xmlns:ds="http://schemas.openxmlformats.org/officeDocument/2006/customXml" ds:itemID="{DE115477-354A-4C66-8CAF-5F4B2B8757DE}">
+  <ds:schemaRefs>
+    <ds:schemaRef ds:uri="http://schemas.microsoft.com/office/2006/metadata/properties"/>
+    <ds:schemaRef ds:uri="http://schemas.microsoft.com/office/infopath/2007/PartnerControls"/>
+    <ds:schemaRef ds:uri="4fba60ac-6e85-4f6b-a2a1-730eb67f8b46"/>
+  </ds:schemaRefs>
+</ds:datastoreItem>
+</file>
+
+<file path=customXml/itemProps3.xml><?xml version="1.0" encoding="utf-8"?>
+<ds:datastoreItem xmlns:ds="http://schemas.openxmlformats.org/officeDocument/2006/customXml" ds:itemID="{923801A5-AA0B-4B3B-B2FB-7D2D7268297F}">
+  <ds:schemaRefs>
+    <ds:schemaRef ds:uri="http://schemas.microsoft.com/sharepoint/v3/contenttype/forms"/>
+  </ds:schemaRefs>
+</ds:datastoreItem>
+</file>
+
 <file path=customXml/itemProps4.xml><?xml version="1.0" encoding="utf-8"?>
-<ds:datastoreItem xmlns:ds="http://schemas.openxmlformats.org/officeDocument/2006/customXml" ds:itemID="{5278D696-D0CA-44A5-A22B-59B43C17AC4F}">
+<ds:datastoreItem xmlns:ds="http://schemas.openxmlformats.org/officeDocument/2006/customXml" ds:itemID="{D64BD5E2-977B-4794-B8F0-B8F05C178F75}">
   <ds:schemaRefs>
     <ds:schemaRef ds:uri="http://schemas.openxmlformats.org/officeDocument/2006/bibliography"/>
   </ds:schemaRefs>

</xml_diff>

<commit_message>
Added notes on Scene Manager to doc. Slight tweaks to Scene Manager.
Req: -
</commit_message>
<xml_diff>
--- a/doc/Maintenance template.docx
+++ b/doc/Maintenance template.docx
@@ -407,8 +407,1168 @@
         </w:rPr>
         <w:t xml:space="preserve"> Renaming or changing graphics or prefabs should be changed accordingly in the generator scripts.</w:t>
       </w:r>
+    </w:p>
+    <w:p>
+      <w:pPr>
+        <w:rPr>
+          <w:lang w:val="en-GB"/>
+        </w:rPr>
+      </w:pPr>
+      <w:r>
+        <w:rPr>
+          <w:lang w:val="en-GB"/>
+        </w:rPr>
+        <w:t xml:space="preserve">The Player-script is used to move the player and change the players state and animation. </w:t>
+      </w:r>
+      <w:proofErr w:type="spellStart"/>
+      <w:r>
+        <w:rPr>
+          <w:lang w:val="en-GB"/>
+        </w:rPr>
+        <w:t>PlayerCollision</w:t>
+      </w:r>
+      <w:proofErr w:type="spellEnd"/>
+      <w:r>
+        <w:rPr>
+          <w:lang w:val="en-GB"/>
+        </w:rPr>
+        <w:t xml:space="preserve"> takes care of the different collision and triggers that happen when the player hits non-lethal objects.</w:t>
+      </w:r>
+    </w:p>
+    <w:p>
+      <w:pPr>
+        <w:rPr>
+          <w:lang w:val="en-GB"/>
+        </w:rPr>
+      </w:pPr>
+      <w:r>
+        <w:rPr>
+          <w:lang w:val="en-GB"/>
+        </w:rPr>
+        <w:t xml:space="preserve">The game uses Unity’s Input Manager. This ensures that the game is playable with different control schemes and developers can change the bound buttons easily. The menu’s can be navigated with mouse, keyboard or </w:t>
+      </w:r>
+      <w:r>
+        <w:rPr>
+          <w:lang w:val="en-GB"/>
+        </w:rPr>
+        <w:t>another</w:t>
+      </w:r>
+      <w:r>
+        <w:rPr>
+          <w:lang w:val="en-GB"/>
+        </w:rPr>
+        <w:t xml:space="preserve"> device</w:t>
+      </w:r>
+      <w:r>
+        <w:rPr>
+          <w:lang w:val="en-GB"/>
+        </w:rPr>
+        <w:t>. Player can be controlled using keyboard or similar device.</w:t>
+      </w:r>
+    </w:p>
+    <w:p>
+      <w:pPr>
+        <w:rPr>
+          <w:lang w:val="en-GB"/>
+        </w:rPr>
+      </w:pPr>
+      <w:r>
+        <w:rPr>
+          <w:lang w:val="en-GB"/>
+        </w:rPr>
+        <w:t xml:space="preserve">The software has built-in unit tests for </w:t>
+      </w:r>
+      <w:proofErr w:type="spellStart"/>
+      <w:r>
+        <w:rPr>
+          <w:lang w:val="en-GB"/>
+        </w:rPr>
+        <w:t>SceneManager</w:t>
+      </w:r>
+      <w:proofErr w:type="spellEnd"/>
+      <w:r>
+        <w:rPr>
+          <w:lang w:val="en-GB"/>
+        </w:rPr>
+        <w:t xml:space="preserve"> and </w:t>
+      </w:r>
+      <w:proofErr w:type="spellStart"/>
+      <w:r>
+        <w:rPr>
+          <w:lang w:val="en-GB"/>
+        </w:rPr>
+        <w:t>DataContainer_</w:t>
+      </w:r>
+      <w:r>
+        <w:rPr>
+          <w:lang w:val="en-GB"/>
+        </w:rPr>
+        <w:t>C</w:t>
+      </w:r>
+      <w:r>
+        <w:rPr>
+          <w:lang w:val="en-GB"/>
+        </w:rPr>
+        <w:t>haracter</w:t>
+      </w:r>
+      <w:proofErr w:type="spellEnd"/>
+      <w:r>
+        <w:rPr>
+          <w:lang w:val="en-GB"/>
+        </w:rPr>
+        <w:t xml:space="preserve"> scripts. These tests can be run be using the Unity’s own Test Runner. In addition to these tests, the software has been tested manually. </w:t>
+      </w:r>
+      <w:r>
+        <w:rPr>
+          <w:lang w:val="en-GB"/>
+        </w:rPr>
+        <w:t>In normal use the game should run as intended.</w:t>
+      </w:r>
+    </w:p>
+    <w:p>
+      <w:pPr>
+        <w:rPr>
+          <w:lang w:val="en-GB"/>
+        </w:rPr>
+      </w:pPr>
+      <w:r>
+        <w:rPr>
+          <w:lang w:val="en-GB"/>
+        </w:rPr>
+        <w:t>-Known bugs or problems</w:t>
+      </w:r>
+    </w:p>
+    <w:p>
+      <w:pPr>
+        <w:pStyle w:val="Otsikko1"/>
+        <w:rPr>
+          <w:lang w:val="en-GB"/>
+        </w:rPr>
+      </w:pPr>
+      <w:r>
+        <w:rPr>
+          <w:lang w:val="en-GB"/>
+        </w:rPr>
+        <w:lastRenderedPageBreak/>
+        <w:t>Placeholder for more indepth g</w:t>
+      </w:r>
+      <w:r>
+        <w:rPr>
+          <w:lang w:val="en-GB"/>
+        </w:rPr>
+        <w:t>uide</w:t>
+      </w:r>
+    </w:p>
+    <w:p>
+      <w:pPr>
+        <w:pStyle w:val="Otsikko2"/>
+        <w:rPr>
+          <w:lang w:val="en-GB"/>
+        </w:rPr>
+      </w:pPr>
+      <w:proofErr w:type="spellStart"/>
+      <w:r>
+        <w:rPr>
+          <w:lang w:val="en-GB"/>
+        </w:rPr>
+        <w:t>Scene</w:t>
+      </w:r>
+      <w:r>
+        <w:rPr>
+          <w:lang w:val="en-GB"/>
+        </w:rPr>
+        <w:t>_</w:t>
+      </w:r>
+      <w:r>
+        <w:rPr>
+          <w:lang w:val="en-GB"/>
+        </w:rPr>
+        <w:t>M</w:t>
+      </w:r>
+      <w:r>
+        <w:rPr>
+          <w:lang w:val="en-GB"/>
+        </w:rPr>
+        <w:t>anager</w:t>
+      </w:r>
+      <w:proofErr w:type="spellEnd"/>
+    </w:p>
+    <w:p>
+      <w:pPr>
+        <w:rPr>
+          <w:lang w:val="en-GB"/>
+        </w:rPr>
+      </w:pPr>
+      <w:proofErr w:type="spellStart"/>
+      <w:r>
+        <w:rPr>
+          <w:lang w:val="en-GB"/>
+        </w:rPr>
+        <w:t>Scene_Manager</w:t>
+      </w:r>
+      <w:proofErr w:type="spellEnd"/>
+      <w:r>
+        <w:rPr>
+          <w:lang w:val="en-GB"/>
+        </w:rPr>
+        <w:t xml:space="preserve"> (note that this is not the same as Unity’s built-in </w:t>
+      </w:r>
+      <w:proofErr w:type="spellStart"/>
+      <w:r>
+        <w:rPr>
+          <w:lang w:val="en-GB"/>
+        </w:rPr>
+        <w:t>SceneManager</w:t>
+      </w:r>
+      <w:proofErr w:type="spellEnd"/>
+      <w:r>
+        <w:rPr>
+          <w:lang w:val="en-GB"/>
+        </w:rPr>
+        <w:t>) is a large part of preserving continuity in the game. It handles Scene Transitions and the general flow of things within the game.</w:t>
+      </w:r>
+    </w:p>
+    <w:p>
+      <w:pPr>
+        <w:rPr>
+          <w:lang w:val="en-GB"/>
+        </w:rPr>
+      </w:pPr>
+      <w:proofErr w:type="spellStart"/>
+      <w:r>
+        <w:rPr>
+          <w:lang w:val="en-GB"/>
+        </w:rPr>
+        <w:t>Scene_Manager</w:t>
+      </w:r>
+      <w:proofErr w:type="spellEnd"/>
+      <w:r>
+        <w:rPr>
+          <w:lang w:val="en-GB"/>
+        </w:rPr>
+        <w:t xml:space="preserve"> is hosted in an “Overlay Canvas” object which allows it to draw UI </w:t>
+      </w:r>
+      <w:r>
+        <w:rPr>
+          <w:lang w:val="en-GB"/>
+        </w:rPr>
+        <w:t>objects</w:t>
+      </w:r>
+      <w:r>
+        <w:rPr>
+          <w:lang w:val="en-GB"/>
+        </w:rPr>
+        <w:t xml:space="preserve"> on screen without need for camera references</w:t>
+      </w:r>
+      <w:r>
+        <w:rPr>
+          <w:lang w:val="en-GB"/>
+        </w:rPr>
+        <w:t xml:space="preserve"> or other constraints</w:t>
+      </w:r>
+      <w:r>
+        <w:rPr>
+          <w:lang w:val="en-GB"/>
+        </w:rPr>
+        <w:t xml:space="preserve">. This allows each Scene to be </w:t>
+      </w:r>
+      <w:r>
+        <w:rPr>
+          <w:lang w:val="en-GB"/>
+        </w:rPr>
+        <w:t>designed</w:t>
+      </w:r>
+      <w:r>
+        <w:rPr>
+          <w:lang w:val="en-GB"/>
+        </w:rPr>
+        <w:t xml:space="preserve"> uniquely while still maintaining similar features, such as UI.</w:t>
+      </w:r>
+    </w:p>
+    <w:p>
+      <w:pPr>
+        <w:rPr>
+          <w:lang w:val="en-GB"/>
+        </w:rPr>
+      </w:pPr>
+      <w:proofErr w:type="spellStart"/>
+      <w:r>
+        <w:rPr>
+          <w:lang w:val="en-GB"/>
+        </w:rPr>
+        <w:t>Scene_Manager</w:t>
+      </w:r>
+      <w:proofErr w:type="spellEnd"/>
+      <w:r>
+        <w:rPr>
+          <w:lang w:val="en-GB"/>
+        </w:rPr>
+        <w:t xml:space="preserve"> is responsible for </w:t>
+      </w:r>
+      <w:r>
+        <w:rPr>
+          <w:lang w:val="en-GB"/>
+        </w:rPr>
+        <w:t xml:space="preserve">maintaining </w:t>
+      </w:r>
+      <w:r>
+        <w:rPr>
+          <w:lang w:val="en-GB"/>
+        </w:rPr>
+        <w:t>the following main game features:</w:t>
+      </w:r>
+    </w:p>
+    <w:p>
+      <w:pPr>
+        <w:pStyle w:val="Luettelokappale"/>
+        <w:numPr>
+          <w:ilvl w:val="0"/>
+          <w:numId w:val="14"/>
+        </w:numPr>
+        <w:rPr>
+          <w:lang w:val="en-GB"/>
+        </w:rPr>
+      </w:pPr>
+      <w:r>
+        <w:rPr>
+          <w:lang w:val="en-GB"/>
+        </w:rPr>
+        <w:t xml:space="preserve">Sound (via </w:t>
+      </w:r>
+      <w:proofErr w:type="spellStart"/>
+      <w:r>
+        <w:rPr>
+          <w:lang w:val="en-GB"/>
+        </w:rPr>
+        <w:t>SoundSystem</w:t>
+      </w:r>
+      <w:proofErr w:type="spellEnd"/>
+      <w:r>
+        <w:rPr>
+          <w:lang w:val="en-GB"/>
+        </w:rPr>
+        <w:t xml:space="preserve"> component)</w:t>
+      </w:r>
+    </w:p>
+    <w:p>
+      <w:pPr>
+        <w:pStyle w:val="Luettelokappale"/>
+        <w:numPr>
+          <w:ilvl w:val="0"/>
+          <w:numId w:val="14"/>
+        </w:numPr>
+        <w:rPr>
+          <w:lang w:val="en-GB"/>
+        </w:rPr>
+      </w:pPr>
+      <w:r>
+        <w:rPr>
+          <w:lang w:val="en-GB"/>
+        </w:rPr>
+        <w:t>User Interface and Transitions.</w:t>
+      </w:r>
+    </w:p>
+    <w:p>
+      <w:pPr>
+        <w:pStyle w:val="Luettelokappale"/>
+        <w:numPr>
+          <w:ilvl w:val="0"/>
+          <w:numId w:val="14"/>
+        </w:numPr>
+        <w:rPr>
+          <w:lang w:val="en-GB"/>
+        </w:rPr>
+      </w:pPr>
+      <w:r>
+        <w:rPr>
+          <w:lang w:val="en-GB"/>
+        </w:rPr>
+        <w:t xml:space="preserve">Input Events (using Unity’s </w:t>
+      </w:r>
+      <w:proofErr w:type="spellStart"/>
+      <w:r>
+        <w:rPr>
+          <w:lang w:val="en-GB"/>
+        </w:rPr>
+        <w:t>EventSystem</w:t>
+      </w:r>
+      <w:proofErr w:type="spellEnd"/>
+      <w:r>
+        <w:rPr>
+          <w:lang w:val="en-GB"/>
+        </w:rPr>
+        <w:t>)</w:t>
+      </w:r>
+    </w:p>
+    <w:p>
+      <w:pPr>
+        <w:pStyle w:val="Luettelokappale"/>
+        <w:numPr>
+          <w:ilvl w:val="0"/>
+          <w:numId w:val="14"/>
+        </w:numPr>
+        <w:rPr>
+          <w:lang w:val="en-GB"/>
+        </w:rPr>
+      </w:pPr>
+      <w:r>
+        <w:rPr>
+          <w:lang w:val="en-GB"/>
+        </w:rPr>
+        <w:t>Loading levels and providing ways to load levels.</w:t>
+      </w:r>
+    </w:p>
+    <w:p>
+      <w:pPr>
+        <w:pStyle w:val="Luettelokappale"/>
+        <w:numPr>
+          <w:ilvl w:val="0"/>
+          <w:numId w:val="14"/>
+        </w:numPr>
+        <w:rPr>
+          <w:lang w:val="en-GB"/>
+        </w:rPr>
+      </w:pPr>
+      <w:r>
+        <w:rPr>
+          <w:lang w:val="en-GB"/>
+        </w:rPr>
+        <w:t>Generating and Maintaining Level Order.</w:t>
+      </w:r>
+    </w:p>
+    <w:p>
+      <w:pPr>
+        <w:rPr>
+          <w:lang w:val="en-GB"/>
+        </w:rPr>
+      </w:pPr>
+      <w:r>
+        <w:rPr>
+          <w:lang w:val="en-GB"/>
+        </w:rPr>
+        <w:t xml:space="preserve">The </w:t>
+      </w:r>
+      <w:proofErr w:type="spellStart"/>
+      <w:r>
+        <w:rPr>
+          <w:lang w:val="en-GB"/>
+        </w:rPr>
+        <w:t>Scene</w:t>
+      </w:r>
+      <w:r>
+        <w:rPr>
+          <w:lang w:val="en-GB"/>
+        </w:rPr>
+        <w:t>_</w:t>
+      </w:r>
+      <w:r>
+        <w:rPr>
+          <w:lang w:val="en-GB"/>
+        </w:rPr>
+        <w:t>Manager</w:t>
+      </w:r>
+      <w:proofErr w:type="spellEnd"/>
+      <w:r>
+        <w:rPr>
+          <w:lang w:val="en-GB"/>
+        </w:rPr>
+        <w:t xml:space="preserve"> is generated on boot-up when loading to the main</w:t>
+      </w:r>
+      <w:r>
+        <w:rPr>
+          <w:lang w:val="en-GB"/>
+        </w:rPr>
+        <w:t xml:space="preserve"> </w:t>
+      </w:r>
+      <w:r>
+        <w:rPr>
+          <w:lang w:val="en-GB"/>
+        </w:rPr>
+        <w:t xml:space="preserve">menu. An additional check is performed to ensure no additional copies are created. The manager only has two main functions to call: </w:t>
+      </w:r>
+      <w:proofErr w:type="spellStart"/>
+      <w:proofErr w:type="gramStart"/>
+      <w:r>
+        <w:rPr>
+          <w:lang w:val="en-GB"/>
+        </w:rPr>
+        <w:t>ChangeScene</w:t>
+      </w:r>
+      <w:proofErr w:type="spellEnd"/>
+      <w:r>
+        <w:rPr>
+          <w:lang w:val="en-GB"/>
+        </w:rPr>
+        <w:t>(</w:t>
+      </w:r>
+      <w:proofErr w:type="spellStart"/>
+      <w:proofErr w:type="gramEnd"/>
+      <w:r>
+        <w:rPr>
+          <w:lang w:val="en-GB"/>
+        </w:rPr>
+        <w:t>int</w:t>
+      </w:r>
+      <w:proofErr w:type="spellEnd"/>
+      <w:r>
+        <w:rPr>
+          <w:lang w:val="en-GB"/>
+        </w:rPr>
+        <w:t xml:space="preserve"> scene) and </w:t>
+      </w:r>
+      <w:proofErr w:type="spellStart"/>
+      <w:r>
+        <w:rPr>
+          <w:lang w:val="en-GB"/>
+        </w:rPr>
+        <w:t>NextLevel</w:t>
+      </w:r>
+      <w:proofErr w:type="spellEnd"/>
+      <w:r>
+        <w:rPr>
+          <w:lang w:val="en-GB"/>
+        </w:rPr>
+        <w:t>(bool scoreboard) the former allows any scene to traverse to another without regard to player condition etc. the latter allows levels to call the next level without caring what level is coming next.</w:t>
+      </w:r>
+      <w:r>
+        <w:rPr>
+          <w:lang w:val="en-GB"/>
+        </w:rPr>
+        <w:t xml:space="preserve"> The following is an outline of main functions that are travelled through when changing scenes:</w:t>
+      </w:r>
+    </w:p>
+    <w:p>
+      <w:pPr>
+        <w:jc w:val="left"/>
+        <w:rPr>
+          <w:lang w:val="en-GB"/>
+        </w:rPr>
+      </w:pPr>
+      <w:r>
+        <w:rPr>
+          <w:b/>
+          <w:sz w:val="22"/>
+          <w:lang w:val="en-GB"/>
+        </w:rPr>
+        <w:t>Next</w:t>
+      </w:r>
+      <w:r>
+        <w:rPr>
+          <w:b/>
+          <w:sz w:val="22"/>
+          <w:lang w:val="en-GB"/>
+        </w:rPr>
+        <w:t xml:space="preserve"> </w:t>
+      </w:r>
+      <w:r>
+        <w:rPr>
+          <w:b/>
+          <w:sz w:val="22"/>
+          <w:lang w:val="en-GB"/>
+        </w:rPr>
+        <w:t>Level</w:t>
+      </w:r>
+      <w:r>
+        <w:rPr>
+          <w:sz w:val="22"/>
+          <w:lang w:val="en-GB"/>
+        </w:rPr>
+        <w:t xml:space="preserve"> – </w:t>
+      </w:r>
+      <w:r>
+        <w:rPr>
+          <w:i/>
+          <w:sz w:val="22"/>
+          <w:lang w:val="en-GB"/>
+        </w:rPr>
+        <w:t>Generates a level order if not existing and calls the next one.</w:t>
+      </w:r>
+      <w:r>
+        <w:rPr>
+          <w:sz w:val="22"/>
+          <w:lang w:val="en-GB"/>
+        </w:rPr>
+        <w:br/>
+      </w:r>
+      <w:r>
+        <w:rPr>
+          <w:b/>
+          <w:sz w:val="22"/>
+          <w:lang w:val="en-GB"/>
+        </w:rPr>
+        <w:t>Change</w:t>
+      </w:r>
+      <w:r>
+        <w:rPr>
+          <w:b/>
+          <w:sz w:val="22"/>
+          <w:lang w:val="en-GB"/>
+        </w:rPr>
+        <w:t xml:space="preserve"> </w:t>
+      </w:r>
+      <w:r>
+        <w:rPr>
+          <w:b/>
+          <w:sz w:val="22"/>
+          <w:lang w:val="en-GB"/>
+        </w:rPr>
+        <w:t>Scene</w:t>
+      </w:r>
+      <w:r>
+        <w:rPr>
+          <w:sz w:val="22"/>
+          <w:lang w:val="en-GB"/>
+        </w:rPr>
+        <w:t xml:space="preserve"> –</w:t>
+      </w:r>
+      <w:r>
+        <w:rPr>
+          <w:i/>
+          <w:sz w:val="22"/>
+          <w:lang w:val="en-GB"/>
+        </w:rPr>
+        <w:t xml:space="preserve"> Starts </w:t>
+      </w:r>
+      <w:r>
+        <w:rPr>
+          <w:i/>
+          <w:sz w:val="22"/>
+          <w:lang w:val="en-GB"/>
+        </w:rPr>
+        <w:t>c</w:t>
+      </w:r>
+      <w:r>
+        <w:rPr>
+          <w:i/>
+          <w:sz w:val="22"/>
+          <w:lang w:val="en-GB"/>
+        </w:rPr>
+        <w:t xml:space="preserve">hange to next scene, starts by </w:t>
+      </w:r>
+      <w:r>
+        <w:rPr>
+          <w:i/>
+          <w:sz w:val="22"/>
+          <w:lang w:val="en-GB"/>
+        </w:rPr>
+        <w:t>initiating a</w:t>
+      </w:r>
+      <w:r>
+        <w:rPr>
+          <w:i/>
+          <w:sz w:val="22"/>
+          <w:lang w:val="en-GB"/>
+        </w:rPr>
+        <w:t xml:space="preserve"> transition</w:t>
+      </w:r>
+      <w:r>
+        <w:rPr>
+          <w:i/>
+          <w:sz w:val="22"/>
+          <w:lang w:val="en-GB"/>
+        </w:rPr>
+        <w:t xml:space="preserve"> event to which the following is always subscribed to.</w:t>
+      </w:r>
+      <w:r>
+        <w:rPr>
+          <w:sz w:val="22"/>
+          <w:lang w:val="en-GB"/>
+        </w:rPr>
+        <w:br/>
+        <w:t>[Scene</w:t>
+      </w:r>
+      <w:r>
+        <w:rPr>
+          <w:sz w:val="22"/>
+          <w:lang w:val="en-GB"/>
+        </w:rPr>
+        <w:t xml:space="preserve"> </w:t>
+      </w:r>
+      <w:r>
+        <w:rPr>
+          <w:sz w:val="22"/>
+          <w:lang w:val="en-GB"/>
+        </w:rPr>
+        <w:t>Change</w:t>
+      </w:r>
+      <w:r>
+        <w:rPr>
+          <w:sz w:val="22"/>
+          <w:lang w:val="en-GB"/>
+        </w:rPr>
+        <w:t xml:space="preserve"> </w:t>
+      </w:r>
+      <w:r>
+        <w:rPr>
+          <w:sz w:val="22"/>
+          <w:lang w:val="en-GB"/>
+        </w:rPr>
+        <w:t>Component</w:t>
+      </w:r>
+      <w:r>
+        <w:rPr>
+          <w:sz w:val="22"/>
+          <w:lang w:val="en-GB"/>
+        </w:rPr>
+        <w:t xml:space="preserve"> - </w:t>
+      </w:r>
+      <w:r>
+        <w:rPr>
+          <w:sz w:val="22"/>
+          <w:lang w:val="en-GB"/>
+        </w:rPr>
+        <w:t xml:space="preserve">Image] </w:t>
+      </w:r>
+      <w:r>
+        <w:rPr>
+          <w:b/>
+          <w:sz w:val="22"/>
+          <w:lang w:val="en-GB"/>
+        </w:rPr>
+        <w:t>Drop</w:t>
+      </w:r>
+      <w:r>
+        <w:rPr>
+          <w:b/>
+          <w:sz w:val="22"/>
+          <w:lang w:val="en-GB"/>
+        </w:rPr>
+        <w:t xml:space="preserve"> </w:t>
+      </w:r>
+      <w:r>
+        <w:rPr>
+          <w:b/>
+          <w:sz w:val="22"/>
+          <w:lang w:val="en-GB"/>
+        </w:rPr>
+        <w:t>Image</w:t>
+      </w:r>
+      <w:r>
+        <w:rPr>
+          <w:sz w:val="22"/>
+          <w:lang w:val="en-GB"/>
+        </w:rPr>
+        <w:t xml:space="preserve"> – </w:t>
+      </w:r>
+      <w:r>
+        <w:rPr>
+          <w:i/>
+          <w:sz w:val="22"/>
+          <w:lang w:val="en-GB"/>
+        </w:rPr>
+        <w:t>Drops a transition screen.</w:t>
+      </w:r>
+      <w:r>
+        <w:rPr>
+          <w:sz w:val="22"/>
+          <w:lang w:val="en-GB"/>
+        </w:rPr>
+        <w:br/>
+        <w:t>[Scene</w:t>
+      </w:r>
+      <w:r>
+        <w:rPr>
+          <w:sz w:val="22"/>
+          <w:lang w:val="en-GB"/>
+        </w:rPr>
+        <w:t xml:space="preserve"> </w:t>
+      </w:r>
+      <w:r>
+        <w:rPr>
+          <w:sz w:val="22"/>
+          <w:lang w:val="en-GB"/>
+        </w:rPr>
+        <w:t>Change</w:t>
+      </w:r>
+      <w:r>
+        <w:rPr>
+          <w:sz w:val="22"/>
+          <w:lang w:val="en-GB"/>
+        </w:rPr>
+        <w:t xml:space="preserve"> </w:t>
+      </w:r>
+      <w:r>
+        <w:rPr>
+          <w:sz w:val="22"/>
+          <w:lang w:val="en-GB"/>
+        </w:rPr>
+        <w:t>Component</w:t>
+      </w:r>
+      <w:r>
+        <w:rPr>
+          <w:sz w:val="22"/>
+          <w:lang w:val="en-GB"/>
+        </w:rPr>
+        <w:t xml:space="preserve"> - </w:t>
+      </w:r>
+      <w:r>
+        <w:rPr>
+          <w:sz w:val="22"/>
+          <w:lang w:val="en-GB"/>
+        </w:rPr>
+        <w:t xml:space="preserve">Image] </w:t>
+      </w:r>
+      <w:r>
+        <w:rPr>
+          <w:b/>
+          <w:sz w:val="22"/>
+          <w:lang w:val="en-GB"/>
+        </w:rPr>
+        <w:t>Score</w:t>
+      </w:r>
+      <w:r>
+        <w:rPr>
+          <w:b/>
+          <w:sz w:val="22"/>
+          <w:lang w:val="en-GB"/>
+        </w:rPr>
+        <w:t xml:space="preserve"> </w:t>
+      </w:r>
+      <w:r>
+        <w:rPr>
+          <w:b/>
+          <w:sz w:val="22"/>
+          <w:lang w:val="en-GB"/>
+        </w:rPr>
+        <w:t>Board</w:t>
+      </w:r>
+      <w:r>
+        <w:rPr>
+          <w:b/>
+          <w:sz w:val="22"/>
+          <w:lang w:val="en-GB"/>
+        </w:rPr>
+        <w:t xml:space="preserve"> </w:t>
+      </w:r>
+      <w:r>
+        <w:rPr>
+          <w:b/>
+          <w:sz w:val="22"/>
+          <w:lang w:val="en-GB"/>
+        </w:rPr>
+        <w:t>Completion</w:t>
+      </w:r>
+      <w:r>
+        <w:rPr>
+          <w:sz w:val="22"/>
+          <w:lang w:val="en-GB"/>
+        </w:rPr>
+        <w:t xml:space="preserve"> -&gt; </w:t>
+      </w:r>
+      <w:r>
+        <w:rPr>
+          <w:b/>
+          <w:sz w:val="22"/>
+          <w:lang w:val="en-GB"/>
+        </w:rPr>
+        <w:t>Button</w:t>
+      </w:r>
+      <w:r>
+        <w:rPr>
+          <w:b/>
+          <w:sz w:val="22"/>
+          <w:lang w:val="en-GB"/>
+        </w:rPr>
+        <w:t xml:space="preserve"> </w:t>
+      </w:r>
+      <w:r>
+        <w:rPr>
+          <w:b/>
+          <w:sz w:val="22"/>
+          <w:lang w:val="en-GB"/>
+        </w:rPr>
+        <w:t>Call</w:t>
+      </w:r>
+      <w:r>
+        <w:rPr>
+          <w:sz w:val="22"/>
+          <w:lang w:val="en-GB"/>
+        </w:rPr>
+        <w:t xml:space="preserve"> – </w:t>
+      </w:r>
+      <w:r>
+        <w:rPr>
+          <w:i/>
+          <w:sz w:val="22"/>
+          <w:lang w:val="en-GB"/>
+        </w:rPr>
+        <w:t>If scoreboard Boolean is set to true, a scoreboard is shown and a button to continue given</w:t>
+      </w:r>
+      <w:r>
+        <w:rPr>
+          <w:i/>
+          <w:sz w:val="22"/>
+          <w:lang w:val="en-GB"/>
+        </w:rPr>
+        <w:t>, otherwise skipped.</w:t>
+      </w:r>
+      <w:r>
+        <w:rPr>
+          <w:sz w:val="22"/>
+          <w:lang w:val="en-GB"/>
+        </w:rPr>
+        <w:br/>
+        <w:t>[Scene</w:t>
+      </w:r>
+      <w:r>
+        <w:rPr>
+          <w:sz w:val="22"/>
+          <w:lang w:val="en-GB"/>
+        </w:rPr>
+        <w:t xml:space="preserve"> </w:t>
+      </w:r>
+      <w:r>
+        <w:rPr>
+          <w:sz w:val="22"/>
+          <w:lang w:val="en-GB"/>
+        </w:rPr>
+        <w:t>Change</w:t>
+      </w:r>
+      <w:r>
+        <w:rPr>
+          <w:sz w:val="22"/>
+          <w:lang w:val="en-GB"/>
+        </w:rPr>
+        <w:t xml:space="preserve"> </w:t>
+      </w:r>
+      <w:r>
+        <w:rPr>
+          <w:sz w:val="22"/>
+          <w:lang w:val="en-GB"/>
+        </w:rPr>
+        <w:t>Component</w:t>
+      </w:r>
+      <w:r>
+        <w:rPr>
+          <w:sz w:val="22"/>
+          <w:lang w:val="en-GB"/>
+        </w:rPr>
+        <w:t xml:space="preserve"> - </w:t>
+      </w:r>
+      <w:r>
+        <w:rPr>
+          <w:sz w:val="22"/>
+          <w:lang w:val="en-GB"/>
+        </w:rPr>
+        <w:t xml:space="preserve">Image] </w:t>
+      </w:r>
+      <w:r>
+        <w:rPr>
+          <w:b/>
+          <w:sz w:val="22"/>
+          <w:lang w:val="en-GB"/>
+        </w:rPr>
+        <w:t>Wait</w:t>
+      </w:r>
+      <w:r>
+        <w:rPr>
+          <w:b/>
+          <w:sz w:val="22"/>
+          <w:lang w:val="en-GB"/>
+        </w:rPr>
+        <w:t xml:space="preserve"> </w:t>
+      </w:r>
+      <w:r>
+        <w:rPr>
+          <w:b/>
+          <w:sz w:val="22"/>
+          <w:lang w:val="en-GB"/>
+        </w:rPr>
+        <w:t>For</w:t>
+      </w:r>
+      <w:r>
+        <w:rPr>
+          <w:b/>
+          <w:sz w:val="22"/>
+          <w:lang w:val="en-GB"/>
+        </w:rPr>
+        <w:t xml:space="preserve"> </w:t>
+      </w:r>
+      <w:r>
+        <w:rPr>
+          <w:b/>
+          <w:sz w:val="22"/>
+          <w:lang w:val="en-GB"/>
+        </w:rPr>
+        <w:t>Completion</w:t>
+      </w:r>
+      <w:r>
+        <w:rPr>
+          <w:sz w:val="22"/>
+          <w:lang w:val="en-GB"/>
+        </w:rPr>
+        <w:t xml:space="preserve"> – </w:t>
+      </w:r>
+      <w:r>
+        <w:rPr>
+          <w:i/>
+          <w:sz w:val="22"/>
+          <w:lang w:val="en-GB"/>
+        </w:rPr>
+        <w:t>Begin</w:t>
+      </w:r>
+      <w:r>
+        <w:rPr>
+          <w:i/>
+          <w:sz w:val="22"/>
+          <w:lang w:val="en-GB"/>
+        </w:rPr>
+        <w:t>s</w:t>
+      </w:r>
+      <w:r>
+        <w:rPr>
+          <w:i/>
+          <w:sz w:val="22"/>
+          <w:lang w:val="en-GB"/>
+        </w:rPr>
+        <w:t xml:space="preserve"> an asynchronous</w:t>
+      </w:r>
+      <w:r>
+        <w:rPr>
+          <w:i/>
+          <w:sz w:val="22"/>
+          <w:lang w:val="en-GB"/>
+        </w:rPr>
+        <w:t xml:space="preserve"> load and waits for it to finish, then raises the transition screen.</w:t>
+      </w:r>
+      <w:r>
+        <w:rPr>
+          <w:sz w:val="22"/>
+          <w:lang w:val="en-GB"/>
+        </w:rPr>
+        <w:br/>
+      </w:r>
+      <w:r>
+        <w:rPr>
+          <w:b/>
+          <w:sz w:val="22"/>
+          <w:lang w:val="en-GB"/>
+        </w:rPr>
+        <w:t>Start</w:t>
+      </w:r>
+      <w:r>
+        <w:rPr>
+          <w:b/>
+          <w:sz w:val="22"/>
+          <w:lang w:val="en-GB"/>
+        </w:rPr>
+        <w:t xml:space="preserve"> </w:t>
+      </w:r>
+      <w:r>
+        <w:rPr>
+          <w:b/>
+          <w:sz w:val="22"/>
+          <w:lang w:val="en-GB"/>
+        </w:rPr>
+        <w:t xml:space="preserve">Load </w:t>
+      </w:r>
+      <w:r>
+        <w:rPr>
+          <w:sz w:val="22"/>
+          <w:lang w:val="en-GB"/>
+        </w:rPr>
+        <w:t xml:space="preserve">– </w:t>
+      </w:r>
+      <w:r>
+        <w:rPr>
+          <w:i/>
+          <w:sz w:val="22"/>
+          <w:lang w:val="en-GB"/>
+        </w:rPr>
+        <w:t>Called when Load starts, used for fade outs, hiding UI etc.</w:t>
+      </w:r>
+      <w:r>
+        <w:rPr>
+          <w:sz w:val="22"/>
+          <w:lang w:val="en-GB"/>
+        </w:rPr>
+        <w:br/>
+      </w:r>
+      <w:r>
+        <w:rPr>
+          <w:b/>
+          <w:sz w:val="22"/>
+          <w:lang w:val="en-GB"/>
+        </w:rPr>
+        <w:t>Finished</w:t>
+      </w:r>
+      <w:r>
+        <w:rPr>
+          <w:b/>
+          <w:sz w:val="22"/>
+          <w:lang w:val="en-GB"/>
+        </w:rPr>
+        <w:t xml:space="preserve"> </w:t>
+      </w:r>
+      <w:r>
+        <w:rPr>
+          <w:b/>
+          <w:sz w:val="22"/>
+          <w:lang w:val="en-GB"/>
+        </w:rPr>
+        <w:t>Load</w:t>
+      </w:r>
+      <w:r>
+        <w:rPr>
+          <w:sz w:val="22"/>
+          <w:lang w:val="en-GB"/>
+        </w:rPr>
+        <w:t xml:space="preserve"> – </w:t>
+      </w:r>
+      <w:r>
+        <w:rPr>
+          <w:i/>
+          <w:sz w:val="22"/>
+          <w:lang w:val="en-GB"/>
+        </w:rPr>
+        <w:t>Called when Load finishes, used to play new BGMs and show UI elements etc.</w:t>
+      </w:r>
+    </w:p>
+    <w:p>
+      <w:pPr>
+        <w:jc w:val="left"/>
+        <w:rPr>
+          <w:lang w:val="en-GB"/>
+        </w:rPr>
+      </w:pPr>
+      <w:r>
+        <w:rPr>
+          <w:lang w:val="en-GB"/>
+        </w:rPr>
+        <w:t xml:space="preserve">Start Load and Finished Load functions have various conditional checks that allow it to hide, show UI components and play the correct BGM for each level. The entire system uses Unity’s BUILD INDEXES to determine what screen is being presented, including </w:t>
+      </w:r>
+      <w:r>
+        <w:rPr>
+          <w:lang w:val="en-GB"/>
+        </w:rPr>
+        <w:t xml:space="preserve">the </w:t>
+      </w:r>
+      <w:r>
+        <w:rPr>
+          <w:lang w:val="en-GB"/>
+        </w:rPr>
+        <w:t>Change Scene</w:t>
+      </w:r>
+      <w:r>
+        <w:rPr>
+          <w:lang w:val="en-GB"/>
+        </w:rPr>
+        <w:t xml:space="preserve"> function</w:t>
+      </w:r>
       <w:bookmarkStart w:id="0" w:name="_GoBack"/>
       <w:bookmarkEnd w:id="0"/>
+      <w:r>
+        <w:rPr>
+          <w:lang w:val="en-GB"/>
+        </w:rPr>
+        <w:t>.</w:t>
+      </w:r>
+      <w:r>
+        <w:rPr>
+          <w:lang w:val="en-GB"/>
+        </w:rPr>
+        <w:br/>
+      </w:r>
     </w:p>
     <w:p>
       <w:pPr>
@@ -416,177 +1576,6 @@
           <w:lang w:val="en-GB"/>
         </w:rPr>
       </w:pPr>
-      <w:r>
-        <w:rPr>
-          <w:lang w:val="en-GB"/>
-        </w:rPr>
-        <w:t xml:space="preserve">The Player-script is used to move the player and change the players state and animation. </w:t>
-      </w:r>
-      <w:proofErr w:type="spellStart"/>
-      <w:r>
-        <w:rPr>
-          <w:lang w:val="en-GB"/>
-        </w:rPr>
-        <w:t>PlayerCollision</w:t>
-      </w:r>
-      <w:proofErr w:type="spellEnd"/>
-      <w:r>
-        <w:rPr>
-          <w:lang w:val="en-GB"/>
-        </w:rPr>
-        <w:t xml:space="preserve"> takes care of the different collision and triggers that happen when the player hits non-lethal objects.</w:t>
-      </w:r>
-    </w:p>
-    <w:p>
-      <w:pPr>
-        <w:rPr>
-          <w:lang w:val="en-GB"/>
-        </w:rPr>
-      </w:pPr>
-      <w:r>
-        <w:rPr>
-          <w:lang w:val="en-GB"/>
-        </w:rPr>
-        <w:t xml:space="preserve">The game uses Unity’s Input Manager. This ensures that the game is playable with different control schemes and developers can change the bound buttons easily. The menu’s can be navigated with mouse, keyboard or </w:t>
-      </w:r>
-      <w:r>
-        <w:rPr>
-          <w:lang w:val="en-GB"/>
-        </w:rPr>
-        <w:t>another</w:t>
-      </w:r>
-      <w:r>
-        <w:rPr>
-          <w:lang w:val="en-GB"/>
-        </w:rPr>
-        <w:t xml:space="preserve"> device</w:t>
-      </w:r>
-      <w:r>
-        <w:rPr>
-          <w:lang w:val="en-GB"/>
-        </w:rPr>
-        <w:t>. Player can be controlled using keyboard or similar device.</w:t>
-      </w:r>
-    </w:p>
-    <w:p>
-      <w:pPr>
-        <w:rPr>
-          <w:lang w:val="en-GB"/>
-        </w:rPr>
-      </w:pPr>
-      <w:r>
-        <w:rPr>
-          <w:lang w:val="en-GB"/>
-        </w:rPr>
-        <w:t xml:space="preserve">The software has built-in unit tests for </w:t>
-      </w:r>
-      <w:proofErr w:type="spellStart"/>
-      <w:r>
-        <w:rPr>
-          <w:lang w:val="en-GB"/>
-        </w:rPr>
-        <w:t>SceneManager</w:t>
-      </w:r>
-      <w:proofErr w:type="spellEnd"/>
-      <w:r>
-        <w:rPr>
-          <w:lang w:val="en-GB"/>
-        </w:rPr>
-        <w:t xml:space="preserve"> and </w:t>
-      </w:r>
-      <w:proofErr w:type="spellStart"/>
-      <w:r>
-        <w:rPr>
-          <w:lang w:val="en-GB"/>
-        </w:rPr>
-        <w:t>DataContainer_</w:t>
-      </w:r>
-      <w:r>
-        <w:rPr>
-          <w:lang w:val="en-GB"/>
-        </w:rPr>
-        <w:t>C</w:t>
-      </w:r>
-      <w:r>
-        <w:rPr>
-          <w:lang w:val="en-GB"/>
-        </w:rPr>
-        <w:t>haracter</w:t>
-      </w:r>
-      <w:proofErr w:type="spellEnd"/>
-      <w:r>
-        <w:rPr>
-          <w:lang w:val="en-GB"/>
-        </w:rPr>
-        <w:t xml:space="preserve"> scripts. These tests can be run be using the Unity’s own Test Runner. In addition to these tests, the software has been tested manually. </w:t>
-      </w:r>
-      <w:r>
-        <w:rPr>
-          <w:lang w:val="en-GB"/>
-        </w:rPr>
-        <w:t>In normal use the game should run as intended.</w:t>
-      </w:r>
-    </w:p>
-    <w:p>
-      <w:pPr>
-        <w:rPr>
-          <w:lang w:val="en-GB"/>
-        </w:rPr>
-      </w:pPr>
-      <w:r>
-        <w:rPr>
-          <w:lang w:val="en-GB"/>
-        </w:rPr>
-        <w:t>-Known bugs or problems</w:t>
-      </w:r>
-    </w:p>
-    <w:p>
-      <w:pPr>
-        <w:pStyle w:val="Otsikko1"/>
-        <w:rPr>
-          <w:lang w:val="en-GB"/>
-        </w:rPr>
-      </w:pPr>
-      <w:r>
-        <w:rPr>
-          <w:lang w:val="en-GB"/>
-        </w:rPr>
-        <w:lastRenderedPageBreak/>
-        <w:t>Placeholder for more indepth g</w:t>
-      </w:r>
-      <w:r>
-        <w:rPr>
-          <w:lang w:val="en-GB"/>
-        </w:rPr>
-        <w:t>uide</w:t>
-      </w:r>
-    </w:p>
-    <w:p>
-      <w:pPr>
-        <w:rPr>
-          <w:lang w:val="en-GB"/>
-        </w:rPr>
-      </w:pPr>
-      <w:proofErr w:type="spellStart"/>
-      <w:r>
-        <w:rPr>
-          <w:lang w:val="en-GB"/>
-        </w:rPr>
-        <w:t>Scene</w:t>
-      </w:r>
-      <w:r>
-        <w:rPr>
-          <w:lang w:val="en-GB"/>
-        </w:rPr>
-        <w:t>M</w:t>
-      </w:r>
-      <w:r>
-        <w:rPr>
-          <w:lang w:val="en-GB"/>
-        </w:rPr>
-        <w:t>anager</w:t>
-      </w:r>
-      <w:proofErr w:type="spellEnd"/>
     </w:p>
     <w:p>
       <w:pPr>
@@ -776,7 +1765,7 @@
           <w:rPr>
             <w:noProof/>
           </w:rPr>
-          <w:t>6</w:t>
+          <w:t>3</w:t>
         </w:r>
         <w:r>
           <w:rPr>
@@ -1001,6 +1990,118 @@
     </w:lvl>
   </w:abstractNum>
   <w:abstractNum w:abstractNumId="2" w15:restartNumberingAfterBreak="0">
+    <w:nsid w:val="1AB262CD"/>
+    <w:multiLevelType w:val="hybridMultilevel"/>
+    <w:tmpl w:val="20608242"/>
+    <w:lvl w:ilvl="0" w:tplc="739A647A">
+      <w:numFmt w:val="bullet"/>
+      <w:lvlText w:val="-"/>
+      <w:lvlJc w:val="left"/>
+      <w:pPr>
+        <w:ind w:left="720" w:hanging="360"/>
+      </w:pPr>
+      <w:rPr>
+        <w:rFonts w:ascii="Times New Roman" w:eastAsiaTheme="minorHAnsi" w:hAnsi="Times New Roman" w:cs="Times New Roman" w:hint="default"/>
+      </w:rPr>
+    </w:lvl>
+    <w:lvl w:ilvl="1" w:tplc="040B0003" w:tentative="1">
+      <w:start w:val="1"/>
+      <w:numFmt w:val="bullet"/>
+      <w:lvlText w:val="o"/>
+      <w:lvlJc w:val="left"/>
+      <w:pPr>
+        <w:ind w:left="1440" w:hanging="360"/>
+      </w:pPr>
+      <w:rPr>
+        <w:rFonts w:ascii="Courier New" w:hAnsi="Courier New" w:cs="Courier New" w:hint="default"/>
+      </w:rPr>
+    </w:lvl>
+    <w:lvl w:ilvl="2" w:tplc="040B0005" w:tentative="1">
+      <w:start w:val="1"/>
+      <w:numFmt w:val="bullet"/>
+      <w:lvlText w:val=""/>
+      <w:lvlJc w:val="left"/>
+      <w:pPr>
+        <w:ind w:left="2160" w:hanging="360"/>
+      </w:pPr>
+      <w:rPr>
+        <w:rFonts w:ascii="Wingdings" w:hAnsi="Wingdings" w:hint="default"/>
+      </w:rPr>
+    </w:lvl>
+    <w:lvl w:ilvl="3" w:tplc="040B0001" w:tentative="1">
+      <w:start w:val="1"/>
+      <w:numFmt w:val="bullet"/>
+      <w:lvlText w:val=""/>
+      <w:lvlJc w:val="left"/>
+      <w:pPr>
+        <w:ind w:left="2880" w:hanging="360"/>
+      </w:pPr>
+      <w:rPr>
+        <w:rFonts w:ascii="Symbol" w:hAnsi="Symbol" w:hint="default"/>
+      </w:rPr>
+    </w:lvl>
+    <w:lvl w:ilvl="4" w:tplc="040B0003" w:tentative="1">
+      <w:start w:val="1"/>
+      <w:numFmt w:val="bullet"/>
+      <w:lvlText w:val="o"/>
+      <w:lvlJc w:val="left"/>
+      <w:pPr>
+        <w:ind w:left="3600" w:hanging="360"/>
+      </w:pPr>
+      <w:rPr>
+        <w:rFonts w:ascii="Courier New" w:hAnsi="Courier New" w:cs="Courier New" w:hint="default"/>
+      </w:rPr>
+    </w:lvl>
+    <w:lvl w:ilvl="5" w:tplc="040B0005" w:tentative="1">
+      <w:start w:val="1"/>
+      <w:numFmt w:val="bullet"/>
+      <w:lvlText w:val=""/>
+      <w:lvlJc w:val="left"/>
+      <w:pPr>
+        <w:ind w:left="4320" w:hanging="360"/>
+      </w:pPr>
+      <w:rPr>
+        <w:rFonts w:ascii="Wingdings" w:hAnsi="Wingdings" w:hint="default"/>
+      </w:rPr>
+    </w:lvl>
+    <w:lvl w:ilvl="6" w:tplc="040B0001" w:tentative="1">
+      <w:start w:val="1"/>
+      <w:numFmt w:val="bullet"/>
+      <w:lvlText w:val=""/>
+      <w:lvlJc w:val="left"/>
+      <w:pPr>
+        <w:ind w:left="5040" w:hanging="360"/>
+      </w:pPr>
+      <w:rPr>
+        <w:rFonts w:ascii="Symbol" w:hAnsi="Symbol" w:hint="default"/>
+      </w:rPr>
+    </w:lvl>
+    <w:lvl w:ilvl="7" w:tplc="040B0003" w:tentative="1">
+      <w:start w:val="1"/>
+      <w:numFmt w:val="bullet"/>
+      <w:lvlText w:val="o"/>
+      <w:lvlJc w:val="left"/>
+      <w:pPr>
+        <w:ind w:left="5760" w:hanging="360"/>
+      </w:pPr>
+      <w:rPr>
+        <w:rFonts w:ascii="Courier New" w:hAnsi="Courier New" w:cs="Courier New" w:hint="default"/>
+      </w:rPr>
+    </w:lvl>
+    <w:lvl w:ilvl="8" w:tplc="040B0005" w:tentative="1">
+      <w:start w:val="1"/>
+      <w:numFmt w:val="bullet"/>
+      <w:lvlText w:val=""/>
+      <w:lvlJc w:val="left"/>
+      <w:pPr>
+        <w:ind w:left="6480" w:hanging="360"/>
+      </w:pPr>
+      <w:rPr>
+        <w:rFonts w:ascii="Wingdings" w:hAnsi="Wingdings" w:hint="default"/>
+      </w:rPr>
+    </w:lvl>
+  </w:abstractNum>
+  <w:abstractNum w:abstractNumId="3" w15:restartNumberingAfterBreak="0">
     <w:nsid w:val="1AB42A6E"/>
     <w:multiLevelType w:val="hybridMultilevel"/>
     <w:tmpl w:val="96B4E1DA"/>
@@ -1089,7 +2190,7 @@
       </w:pPr>
     </w:lvl>
   </w:abstractNum>
-  <w:abstractNum w:abstractNumId="3" w15:restartNumberingAfterBreak="0">
+  <w:abstractNum w:abstractNumId="4" w15:restartNumberingAfterBreak="0">
     <w:nsid w:val="20E11804"/>
     <w:multiLevelType w:val="hybridMultilevel"/>
     <w:tmpl w:val="290C1D50"/>
@@ -1181,7 +2282,7 @@
       </w:pPr>
     </w:lvl>
   </w:abstractNum>
-  <w:abstractNum w:abstractNumId="4" w15:restartNumberingAfterBreak="0">
+  <w:abstractNum w:abstractNumId="5" w15:restartNumberingAfterBreak="0">
     <w:nsid w:val="2ADA19EA"/>
     <w:multiLevelType w:val="hybridMultilevel"/>
     <w:tmpl w:val="4DEA74E2"/>
@@ -1293,7 +2394,7 @@
       </w:rPr>
     </w:lvl>
   </w:abstractNum>
-  <w:abstractNum w:abstractNumId="5" w15:restartNumberingAfterBreak="0">
+  <w:abstractNum w:abstractNumId="6" w15:restartNumberingAfterBreak="0">
     <w:nsid w:val="2C685CD4"/>
     <w:multiLevelType w:val="hybridMultilevel"/>
     <w:tmpl w:val="BE7AEE0C"/>
@@ -1383,7 +2484,7 @@
       </w:pPr>
     </w:lvl>
   </w:abstractNum>
-  <w:abstractNum w:abstractNumId="6" w15:restartNumberingAfterBreak="0">
+  <w:abstractNum w:abstractNumId="7" w15:restartNumberingAfterBreak="0">
     <w:nsid w:val="2F6614C5"/>
     <w:multiLevelType w:val="hybridMultilevel"/>
     <w:tmpl w:val="AB5450E4"/>
@@ -1473,7 +2574,7 @@
       </w:pPr>
     </w:lvl>
   </w:abstractNum>
-  <w:abstractNum w:abstractNumId="7" w15:restartNumberingAfterBreak="0">
+  <w:abstractNum w:abstractNumId="8" w15:restartNumberingAfterBreak="0">
     <w:nsid w:val="30B6633A"/>
     <w:multiLevelType w:val="hybridMultilevel"/>
     <w:tmpl w:val="4B0C6628"/>
@@ -1562,7 +2663,7 @@
       </w:pPr>
     </w:lvl>
   </w:abstractNum>
-  <w:abstractNum w:abstractNumId="8" w15:restartNumberingAfterBreak="0">
+  <w:abstractNum w:abstractNumId="9" w15:restartNumberingAfterBreak="0">
     <w:nsid w:val="3D6B7232"/>
     <w:multiLevelType w:val="hybridMultilevel"/>
     <w:tmpl w:val="2EB43078"/>
@@ -1654,7 +2755,7 @@
       </w:pPr>
     </w:lvl>
   </w:abstractNum>
-  <w:abstractNum w:abstractNumId="9" w15:restartNumberingAfterBreak="0">
+  <w:abstractNum w:abstractNumId="10" w15:restartNumberingAfterBreak="0">
     <w:nsid w:val="4D9043D4"/>
     <w:multiLevelType w:val="hybridMultilevel"/>
     <w:tmpl w:val="737E24EC"/>
@@ -1766,7 +2867,7 @@
       </w:rPr>
     </w:lvl>
   </w:abstractNum>
-  <w:abstractNum w:abstractNumId="10" w15:restartNumberingAfterBreak="0">
+  <w:abstractNum w:abstractNumId="11" w15:restartNumberingAfterBreak="0">
     <w:nsid w:val="51E91E70"/>
     <w:multiLevelType w:val="hybridMultilevel"/>
     <w:tmpl w:val="6C8A4818"/>
@@ -1856,7 +2957,7 @@
       </w:pPr>
     </w:lvl>
   </w:abstractNum>
-  <w:abstractNum w:abstractNumId="11" w15:restartNumberingAfterBreak="0">
+  <w:abstractNum w:abstractNumId="12" w15:restartNumberingAfterBreak="0">
     <w:nsid w:val="79F27A22"/>
     <w:multiLevelType w:val="hybridMultilevel"/>
     <w:tmpl w:val="6AAA97C6"/>
@@ -1945,7 +3046,7 @@
       </w:pPr>
     </w:lvl>
   </w:abstractNum>
-  <w:abstractNum w:abstractNumId="12" w15:restartNumberingAfterBreak="0">
+  <w:abstractNum w:abstractNumId="13" w15:restartNumberingAfterBreak="0">
     <w:nsid w:val="7BFA6880"/>
     <w:multiLevelType w:val="hybridMultilevel"/>
     <w:tmpl w:val="A51CBD04"/>
@@ -2041,40 +3142,43 @@
     <w:abstractNumId w:val="0"/>
   </w:num>
   <w:num w:numId="2">
+    <w:abstractNumId w:val="7"/>
+  </w:num>
+  <w:num w:numId="3">
+    <w:abstractNumId w:val="9"/>
+  </w:num>
+  <w:num w:numId="4">
+    <w:abstractNumId w:val="13"/>
+  </w:num>
+  <w:num w:numId="5">
+    <w:abstractNumId w:val="11"/>
+  </w:num>
+  <w:num w:numId="6">
+    <w:abstractNumId w:val="4"/>
+  </w:num>
+  <w:num w:numId="7">
     <w:abstractNumId w:val="6"/>
   </w:num>
-  <w:num w:numId="3">
+  <w:num w:numId="8">
+    <w:abstractNumId w:val="10"/>
+  </w:num>
+  <w:num w:numId="9">
     <w:abstractNumId w:val="8"/>
   </w:num>
-  <w:num w:numId="4">
-    <w:abstractNumId w:val="12"/>
-  </w:num>
-  <w:num w:numId="5">
-    <w:abstractNumId w:val="10"/>
-  </w:num>
-  <w:num w:numId="6">
+  <w:num w:numId="10">
     <w:abstractNumId w:val="3"/>
   </w:num>
-  <w:num w:numId="7">
-    <w:abstractNumId w:val="5"/>
-  </w:num>
-  <w:num w:numId="8">
-    <w:abstractNumId w:val="9"/>
-  </w:num>
-  <w:num w:numId="9">
-    <w:abstractNumId w:val="7"/>
-  </w:num>
-  <w:num w:numId="10">
-    <w:abstractNumId w:val="2"/>
-  </w:num>
   <w:num w:numId="11">
-    <w:abstractNumId w:val="11"/>
+    <w:abstractNumId w:val="12"/>
   </w:num>
   <w:num w:numId="12">
     <w:abstractNumId w:val="1"/>
   </w:num>
   <w:num w:numId="13">
-    <w:abstractNumId w:val="4"/>
+    <w:abstractNumId w:val="5"/>
+  </w:num>
+  <w:num w:numId="14">
+    <w:abstractNumId w:val="2"/>
   </w:num>
   <w:numIdMacAtCleanup w:val="11"/>
 </w:numbering>
@@ -3935,6 +5039,39 @@
 </file>
 
 <file path=customXml/item1.xml><?xml version="1.0" encoding="utf-8"?>
+<?mso-contentType ?>
+<FormTemplates xmlns="http://schemas.microsoft.com/sharepoint/v3/contenttype/forms">
+  <Display>DocumentLibraryForm</Display>
+  <Edit>DocumentLibraryForm</Edit>
+  <New>DocumentLibraryForm</New>
+</FormTemplates>
+</file>
+
+<file path=customXml/item2.xml><?xml version="1.0" encoding="utf-8"?>
+<p:properties xmlns:p="http://schemas.microsoft.com/office/2006/metadata/properties" xmlns:xsi="http://www.w3.org/2001/XMLSchema-instance" xmlns:pc="http://schemas.microsoft.com/office/infopath/2007/PartnerControls">
+  <documentManagement>
+    <SharedWithUsers xmlns="4fba60ac-6e85-4f6b-a2a1-730eb67f8b46">
+      <UserInfo>
+        <DisplayName>Samuli Määttä</DisplayName>
+        <AccountId>9</AccountId>
+        <AccountType/>
+      </UserInfo>
+      <UserInfo>
+        <DisplayName>Eveliina Saari</DisplayName>
+        <AccountId>8</AccountId>
+        <AccountType/>
+      </UserInfo>
+      <UserInfo>
+        <DisplayName>Arttu Niiles</DisplayName>
+        <AccountId>10</AccountId>
+        <AccountType/>
+      </UserInfo>
+    </SharedWithUsers>
+  </documentManagement>
+</p:properties>
+</file>
+
+<file path=customXml/item3.xml><?xml version="1.0" encoding="utf-8"?>
 <ct:contentTypeSchema xmlns:ct="http://schemas.microsoft.com/office/2006/metadata/contentType" xmlns:ma="http://schemas.microsoft.com/office/2006/metadata/properties/metaAttributes" ct:_="" ma:_="" ma:contentTypeName="Document" ma:contentTypeID="0x010100C488AA77A2F1A848BB0670DDBA3911C4" ma:contentTypeVersion="1" ma:contentTypeDescription="Create a new document." ma:contentTypeScope="" ma:versionID="810391c511c34fcc173f7f1ee9fa338d">
   <xsd:schema xmlns:xsd="http://www.w3.org/2001/XMLSchema" xmlns:xs="http://www.w3.org/2001/XMLSchema" xmlns:p="http://schemas.microsoft.com/office/2006/metadata/properties" xmlns:ns3="4fba60ac-6e85-4f6b-a2a1-730eb67f8b46" targetNamespace="http://schemas.microsoft.com/office/2006/metadata/properties" ma:root="true" ma:fieldsID="2d85b33ba5d3068e780a47575aec6c1c" ns3:_="">
     <xsd:import namespace="4fba60ac-6e85-4f6b-a2a1-730eb67f8b46"/>
@@ -4074,44 +5211,29 @@
 </ct:contentTypeSchema>
 </file>
 
-<file path=customXml/item2.xml><?xml version="1.0" encoding="utf-8"?>
-<p:properties xmlns:p="http://schemas.microsoft.com/office/2006/metadata/properties" xmlns:xsi="http://www.w3.org/2001/XMLSchema-instance" xmlns:pc="http://schemas.microsoft.com/office/infopath/2007/PartnerControls">
-  <documentManagement>
-    <SharedWithUsers xmlns="4fba60ac-6e85-4f6b-a2a1-730eb67f8b46">
-      <UserInfo>
-        <DisplayName>Samuli Määttä</DisplayName>
-        <AccountId>9</AccountId>
-        <AccountType/>
-      </UserInfo>
-      <UserInfo>
-        <DisplayName>Eveliina Saari</DisplayName>
-        <AccountId>8</AccountId>
-        <AccountType/>
-      </UserInfo>
-      <UserInfo>
-        <DisplayName>Arttu Niiles</DisplayName>
-        <AccountId>10</AccountId>
-        <AccountType/>
-      </UserInfo>
-    </SharedWithUsers>
-  </documentManagement>
-</p:properties>
-</file>
-
-<file path=customXml/item3.xml><?xml version="1.0" encoding="utf-8"?>
-<?mso-contentType ?>
-<FormTemplates xmlns="http://schemas.microsoft.com/sharepoint/v3/contenttype/forms">
-  <Display>DocumentLibraryForm</Display>
-  <Edit>DocumentLibraryForm</Edit>
-  <New>DocumentLibraryForm</New>
-</FormTemplates>
-</file>
-
 <file path=customXml/item4.xml><?xml version="1.0" encoding="utf-8"?>
 <b:Sources xmlns:b="http://schemas.openxmlformats.org/officeDocument/2006/bibliography" xmlns="http://schemas.openxmlformats.org/officeDocument/2006/bibliography" SelectedStyle="\APA.XSL" StyleName="APA"/>
 </file>
 
 <file path=customXml/itemProps1.xml><?xml version="1.0" encoding="utf-8"?>
+<ds:datastoreItem xmlns:ds="http://schemas.openxmlformats.org/officeDocument/2006/customXml" ds:itemID="{923801A5-AA0B-4B3B-B2FB-7D2D7268297F}">
+  <ds:schemaRefs>
+    <ds:schemaRef ds:uri="http://schemas.microsoft.com/sharepoint/v3/contenttype/forms"/>
+  </ds:schemaRefs>
+</ds:datastoreItem>
+</file>
+
+<file path=customXml/itemProps2.xml><?xml version="1.0" encoding="utf-8"?>
+<ds:datastoreItem xmlns:ds="http://schemas.openxmlformats.org/officeDocument/2006/customXml" ds:itemID="{DE115477-354A-4C66-8CAF-5F4B2B8757DE}">
+  <ds:schemaRefs>
+    <ds:schemaRef ds:uri="http://schemas.microsoft.com/office/2006/metadata/properties"/>
+    <ds:schemaRef ds:uri="http://schemas.microsoft.com/office/infopath/2007/PartnerControls"/>
+    <ds:schemaRef ds:uri="4fba60ac-6e85-4f6b-a2a1-730eb67f8b46"/>
+  </ds:schemaRefs>
+</ds:datastoreItem>
+</file>
+
+<file path=customXml/itemProps3.xml><?xml version="1.0" encoding="utf-8"?>
 <ds:datastoreItem xmlns:ds="http://schemas.openxmlformats.org/officeDocument/2006/customXml" ds:itemID="{D6ABC452-D4B5-453D-96BE-BC3652A44FEF}">
   <ds:schemaRefs>
     <ds:schemaRef ds:uri="http://schemas.microsoft.com/office/2006/metadata/contentType"/>
@@ -4129,26 +5251,8 @@
 </ds:datastoreItem>
 </file>
 
-<file path=customXml/itemProps2.xml><?xml version="1.0" encoding="utf-8"?>
-<ds:datastoreItem xmlns:ds="http://schemas.openxmlformats.org/officeDocument/2006/customXml" ds:itemID="{DE115477-354A-4C66-8CAF-5F4B2B8757DE}">
-  <ds:schemaRefs>
-    <ds:schemaRef ds:uri="http://schemas.microsoft.com/office/2006/metadata/properties"/>
-    <ds:schemaRef ds:uri="http://schemas.microsoft.com/office/infopath/2007/PartnerControls"/>
-    <ds:schemaRef ds:uri="4fba60ac-6e85-4f6b-a2a1-730eb67f8b46"/>
-  </ds:schemaRefs>
-</ds:datastoreItem>
-</file>
-
-<file path=customXml/itemProps3.xml><?xml version="1.0" encoding="utf-8"?>
-<ds:datastoreItem xmlns:ds="http://schemas.openxmlformats.org/officeDocument/2006/customXml" ds:itemID="{923801A5-AA0B-4B3B-B2FB-7D2D7268297F}">
-  <ds:schemaRefs>
-    <ds:schemaRef ds:uri="http://schemas.microsoft.com/sharepoint/v3/contenttype/forms"/>
-  </ds:schemaRefs>
-</ds:datastoreItem>
-</file>
-
 <file path=customXml/itemProps4.xml><?xml version="1.0" encoding="utf-8"?>
-<ds:datastoreItem xmlns:ds="http://schemas.openxmlformats.org/officeDocument/2006/customXml" ds:itemID="{D64BD5E2-977B-4794-B8F0-B8F05C178F75}">
+<ds:datastoreItem xmlns:ds="http://schemas.openxmlformats.org/officeDocument/2006/customXml" ds:itemID="{A2937B41-69C9-4346-BAFF-D5275567B270}">
   <ds:schemaRefs>
     <ds:schemaRef ds:uri="http://schemas.openxmlformats.org/officeDocument/2006/bibliography"/>
   </ds:schemaRefs>

</xml_diff>

<commit_message>
Wrote the parts relating to the player script in the maintenance document Req:-
</commit_message>
<xml_diff>
--- a/doc/Maintenance template.docx
+++ b/doc/Maintenance template.docx
@@ -121,7 +121,40 @@
           <w:rFonts w:ascii="Times New Roman" w:hAnsi="Times New Roman" w:cs="Times New Roman"/>
           <w:b/>
         </w:rPr>
+        <w:t>Software Engineering methodol</w:t>
+      </w:r>
+      <w:bookmarkStart w:id="0" w:name="_GoBack"/>
+      <w:bookmarkEnd w:id="0"/>
+      <w:r>
+        <w:rPr>
+          <w:rFonts w:ascii="Times New Roman" w:hAnsi="Times New Roman" w:cs="Times New Roman"/>
+          <w:b/>
+        </w:rPr>
+        <w:t>ogies</w:t>
+      </w:r>
+    </w:p>
+    <w:p>
+      <w:pPr>
+        <w:pStyle w:val="Otsikko"/>
+        <w:spacing w:after="240" w:line="276" w:lineRule="auto"/>
+        <w:rPr>
+          <w:rFonts w:ascii="Times New Roman" w:hAnsi="Times New Roman" w:cs="Times New Roman"/>
+          <w:b/>
+        </w:rPr>
+      </w:pPr>
+      <w:r>
+        <w:rPr>
+          <w:rFonts w:ascii="Times New Roman" w:hAnsi="Times New Roman" w:cs="Times New Roman"/>
+          <w:b/>
+        </w:rPr>
         <w:t>Maintenance Document</w:t>
+      </w:r>
+      <w:r>
+        <w:rPr>
+          <w:rFonts w:ascii="Times New Roman" w:hAnsi="Times New Roman" w:cs="Times New Roman"/>
+          <w:b/>
+        </w:rPr>
+        <w:t xml:space="preserve"> Group 3</w:t>
       </w:r>
     </w:p>
     <w:p>
@@ -199,22 +232,6 @@
         <w:spacing w:line="276" w:lineRule="auto"/>
         <w:rPr>
           <w:rFonts w:cs="Times New Roman"/>
-          <w:lang w:val="en-GB"/>
-        </w:rPr>
-      </w:pPr>
-      <w:r>
-        <w:rPr>
-          <w:rFonts w:cs="Times New Roman"/>
-          <w:lang w:val="en-GB"/>
-        </w:rPr>
-        <w:t>Sample document: http://www.techstreet.com/direct/SWM_samples.pdf</w:t>
-      </w:r>
-    </w:p>
-    <w:p>
-      <w:pPr>
-        <w:spacing w:line="276" w:lineRule="auto"/>
-        <w:rPr>
-          <w:rFonts w:cs="Times New Roman"/>
         </w:rPr>
       </w:pPr>
       <w:r>
@@ -247,10 +264,7 @@
       </w:pPr>
       <w:r>
         <w:lastRenderedPageBreak/>
-        <w:t>Introduction</w:t>
-      </w:r>
-      <w:r>
-        <w:t>/Something</w:t>
+        <w:t>Basic information</w:t>
       </w:r>
     </w:p>
     <w:p>
@@ -550,13 +564,7 @@
           <w:lang w:val="en-GB"/>
         </w:rPr>
         <w:lastRenderedPageBreak/>
-        <w:t>Placeholder for more indepth g</w:t>
-      </w:r>
-      <w:r>
-        <w:rPr>
-          <w:lang w:val="en-GB"/>
-        </w:rPr>
-        <w:t>uide</w:t>
+        <w:t>More delicate parts of the software</w:t>
       </w:r>
     </w:p>
     <w:p>
@@ -1555,8 +1563,6 @@
         </w:rPr>
         <w:t xml:space="preserve"> function</w:t>
       </w:r>
-      <w:bookmarkStart w:id="0" w:name="_GoBack"/>
-      <w:bookmarkEnd w:id="0"/>
       <w:r>
         <w:rPr>
           <w:lang w:val="en-GB"/>
@@ -1579,15 +1585,16 @@
     </w:p>
     <w:p>
       <w:pPr>
-        <w:rPr>
-          <w:lang w:val="en-GB"/>
-        </w:rPr>
-      </w:pPr>
-      <w:r>
-        <w:rPr>
-          <w:lang w:val="en-GB"/>
-        </w:rPr>
-        <w:t>Player (Player Collisions?)</w:t>
+        <w:pStyle w:val="Otsikko2"/>
+        <w:rPr>
+          <w:lang w:val="en-GB"/>
+        </w:rPr>
+      </w:pPr>
+      <w:r>
+        <w:rPr>
+          <w:lang w:val="en-GB"/>
+        </w:rPr>
+        <w:t>Player</w:t>
       </w:r>
     </w:p>
     <w:p>
@@ -1600,7 +1607,370 @@
         <w:rPr>
           <w:lang w:val="en-GB"/>
         </w:rPr>
-        <w:t>-States and triggers</w:t>
+        <w:t xml:space="preserve">The Player script is responsible of the player characters controls and state changes. Closely related to the Player script is the </w:t>
+      </w:r>
+      <w:proofErr w:type="spellStart"/>
+      <w:r>
+        <w:rPr>
+          <w:lang w:val="en-GB"/>
+        </w:rPr>
+        <w:t>PlayerCollision</w:t>
+      </w:r>
+      <w:proofErr w:type="spellEnd"/>
+      <w:r>
+        <w:rPr>
+          <w:lang w:val="en-GB"/>
+        </w:rPr>
+        <w:t xml:space="preserve"> script that handles the different collision and triggers that the player may encounter.</w:t>
+      </w:r>
+    </w:p>
+    <w:p>
+      <w:pPr>
+        <w:rPr>
+          <w:lang w:val="en-GB"/>
+        </w:rPr>
+      </w:pPr>
+      <w:r>
+        <w:rPr>
+          <w:lang w:val="en-GB"/>
+        </w:rPr>
+        <w:t>The Player script manages:</w:t>
+      </w:r>
+    </w:p>
+    <w:p>
+      <w:pPr>
+        <w:pStyle w:val="Luettelokappale"/>
+        <w:numPr>
+          <w:ilvl w:val="0"/>
+          <w:numId w:val="15"/>
+        </w:numPr>
+        <w:rPr>
+          <w:lang w:val="en-GB"/>
+        </w:rPr>
+      </w:pPr>
+      <w:r>
+        <w:rPr>
+          <w:lang w:val="en-GB"/>
+        </w:rPr>
+        <w:t>Player states</w:t>
+      </w:r>
+    </w:p>
+    <w:p>
+      <w:pPr>
+        <w:pStyle w:val="Luettelokappale"/>
+        <w:numPr>
+          <w:ilvl w:val="0"/>
+          <w:numId w:val="15"/>
+        </w:numPr>
+        <w:rPr>
+          <w:lang w:val="en-GB"/>
+        </w:rPr>
+      </w:pPr>
+      <w:r>
+        <w:rPr>
+          <w:lang w:val="en-GB"/>
+        </w:rPr>
+        <w:t>Player controls</w:t>
+      </w:r>
+    </w:p>
+    <w:p>
+      <w:pPr>
+        <w:pStyle w:val="Luettelokappale"/>
+        <w:numPr>
+          <w:ilvl w:val="0"/>
+          <w:numId w:val="15"/>
+        </w:numPr>
+        <w:rPr>
+          <w:lang w:val="en-GB"/>
+        </w:rPr>
+      </w:pPr>
+      <w:r>
+        <w:rPr>
+          <w:lang w:val="en-GB"/>
+        </w:rPr>
+        <w:t>Changing players animations</w:t>
+      </w:r>
+    </w:p>
+    <w:p>
+      <w:pPr>
+        <w:rPr>
+          <w:lang w:val="en-GB"/>
+        </w:rPr>
+      </w:pPr>
+      <w:r>
+        <w:rPr>
+          <w:lang w:val="en-GB"/>
+        </w:rPr>
+        <w:t xml:space="preserve">The Player-script holds different values that are used to move the player. Most of these values can be changed directly from the Unity editor. The </w:t>
+      </w:r>
+      <w:proofErr w:type="spellStart"/>
+      <w:r>
+        <w:rPr>
+          <w:lang w:val="en-GB"/>
+        </w:rPr>
+        <w:t>XAxis</w:t>
+      </w:r>
+      <w:proofErr w:type="spellEnd"/>
+      <w:r>
+        <w:rPr>
+          <w:lang w:val="en-GB"/>
+        </w:rPr>
+        <w:t xml:space="preserve"> and </w:t>
+      </w:r>
+      <w:proofErr w:type="spellStart"/>
+      <w:r>
+        <w:rPr>
+          <w:lang w:val="en-GB"/>
+        </w:rPr>
+        <w:t>YAxis</w:t>
+      </w:r>
+      <w:proofErr w:type="spellEnd"/>
+      <w:r>
+        <w:rPr>
+          <w:lang w:val="en-GB"/>
+        </w:rPr>
+        <w:t xml:space="preserve"> values change the forces affecting the players jump and the Speed value is used to change the players speed.</w:t>
+      </w:r>
+    </w:p>
+    <w:p>
+      <w:pPr>
+        <w:rPr>
+          <w:lang w:val="en-GB"/>
+        </w:rPr>
+      </w:pPr>
+      <w:r>
+        <w:rPr>
+          <w:lang w:val="en-GB"/>
+        </w:rPr>
+        <w:t xml:space="preserve">Controlling the player happens through as State machine. Certain actions are only permitted in certain states. This ensures that the player cannot jump repeatedly or start running while they are underwater. Each state has a priority that corresponds their position in the state definition, ex. </w:t>
+      </w:r>
+      <w:proofErr w:type="spellStart"/>
+      <w:r>
+        <w:rPr>
+          <w:lang w:val="en-GB"/>
+        </w:rPr>
+        <w:t>State_Dead</w:t>
+      </w:r>
+      <w:proofErr w:type="spellEnd"/>
+      <w:r>
+        <w:rPr>
+          <w:lang w:val="en-GB"/>
+        </w:rPr>
+        <w:t xml:space="preserve"> has the highest priority. This is to ensure that the player doesn’t get caught in a state they cannot recover from. When player state changes, the corresponding animation is also triggered.</w:t>
+      </w:r>
+    </w:p>
+    <w:p>
+      <w:pPr>
+        <w:rPr>
+          <w:lang w:val="en-GB"/>
+        </w:rPr>
+      </w:pPr>
+      <w:r>
+        <w:rPr>
+          <w:lang w:val="en-GB"/>
+        </w:rPr>
+        <w:t xml:space="preserve">Player script has also functions </w:t>
+      </w:r>
+      <w:proofErr w:type="spellStart"/>
+      <w:r>
+        <w:rPr>
+          <w:lang w:val="en-GB"/>
+        </w:rPr>
+        <w:t>DeadlyHazard</w:t>
+      </w:r>
+      <w:proofErr w:type="spellEnd"/>
+      <w:r>
+        <w:rPr>
+          <w:lang w:val="en-GB"/>
+        </w:rPr>
+        <w:t xml:space="preserve">, </w:t>
+      </w:r>
+      <w:proofErr w:type="spellStart"/>
+      <w:r>
+        <w:rPr>
+          <w:lang w:val="en-GB"/>
+        </w:rPr>
+        <w:t>InTheBubble</w:t>
+      </w:r>
+      <w:proofErr w:type="spellEnd"/>
+      <w:r>
+        <w:rPr>
+          <w:lang w:val="en-GB"/>
+        </w:rPr>
+        <w:t xml:space="preserve"> and </w:t>
+      </w:r>
+      <w:proofErr w:type="spellStart"/>
+      <w:r>
+        <w:rPr>
+          <w:lang w:val="en-GB"/>
+        </w:rPr>
+        <w:t>OutOfBubble</w:t>
+      </w:r>
+      <w:proofErr w:type="spellEnd"/>
+      <w:r>
+        <w:rPr>
+          <w:lang w:val="en-GB"/>
+        </w:rPr>
+        <w:t xml:space="preserve">. These functions are called when the by scripts in the Bubble and enemy Prefabs. When the players state changes to dead, it triggers a function that resets the level if there are </w:t>
+      </w:r>
+      <w:r>
+        <w:rPr>
+          <w:lang w:val="en-GB"/>
+        </w:rPr>
+        <w:t>still</w:t>
+      </w:r>
+      <w:r>
+        <w:rPr>
+          <w:lang w:val="en-GB"/>
+        </w:rPr>
+        <w:t xml:space="preserve"> lives left, otherwise it ends the game.</w:t>
+      </w:r>
+    </w:p>
+    <w:p>
+      <w:pPr>
+        <w:rPr>
+          <w:lang w:val="en-GB"/>
+        </w:rPr>
+      </w:pPr>
+      <w:r>
+        <w:rPr>
+          <w:lang w:val="en-GB"/>
+        </w:rPr>
+        <w:t xml:space="preserve">The update function </w:t>
+      </w:r>
+      <w:r>
+        <w:rPr>
+          <w:lang w:val="en-GB"/>
+        </w:rPr>
+        <w:t xml:space="preserve">keeps tab on the pressed buttons, and if the button corresponds to a valid input (within the player state) it executes the corresponding function. In practice, the </w:t>
+      </w:r>
+      <w:proofErr w:type="spellStart"/>
+      <w:r>
+        <w:rPr>
+          <w:lang w:val="en-GB"/>
+        </w:rPr>
+        <w:t>ChangeState</w:t>
+      </w:r>
+      <w:proofErr w:type="spellEnd"/>
+      <w:r>
+        <w:rPr>
+          <w:lang w:val="en-GB"/>
+        </w:rPr>
+        <w:t xml:space="preserve"> is always waiting for the correct input.</w:t>
+      </w:r>
+    </w:p>
+    <w:p>
+      <w:pPr>
+        <w:rPr>
+          <w:lang w:val="en-GB"/>
+        </w:rPr>
+      </w:pPr>
+      <w:r>
+        <w:rPr>
+          <w:lang w:val="en-GB"/>
+        </w:rPr>
+        <w:t xml:space="preserve">The </w:t>
+      </w:r>
+      <w:proofErr w:type="spellStart"/>
+      <w:r>
+        <w:rPr>
+          <w:lang w:val="en-GB"/>
+        </w:rPr>
+        <w:t>PlayerCollisions</w:t>
+      </w:r>
+      <w:proofErr w:type="spellEnd"/>
+      <w:r>
+        <w:rPr>
+          <w:lang w:val="en-GB"/>
+        </w:rPr>
+        <w:t xml:space="preserve"> is a separate script, but in theory it could be incorporated to the </w:t>
+      </w:r>
+      <w:r>
+        <w:rPr>
+          <w:lang w:val="en-GB"/>
+        </w:rPr>
+        <w:t>Player script. It controls</w:t>
+      </w:r>
+    </w:p>
+    <w:p>
+      <w:pPr>
+        <w:pStyle w:val="Luettelokappale"/>
+        <w:numPr>
+          <w:ilvl w:val="0"/>
+          <w:numId w:val="16"/>
+        </w:numPr>
+        <w:rPr>
+          <w:lang w:val="en-GB"/>
+        </w:rPr>
+      </w:pPr>
+      <w:r>
+        <w:rPr>
+          <w:lang w:val="en-GB"/>
+        </w:rPr>
+        <w:t>Level end triggers</w:t>
+      </w:r>
+    </w:p>
+    <w:p>
+      <w:pPr>
+        <w:pStyle w:val="Luettelokappale"/>
+        <w:numPr>
+          <w:ilvl w:val="0"/>
+          <w:numId w:val="16"/>
+        </w:numPr>
+        <w:rPr>
+          <w:lang w:val="en-GB"/>
+        </w:rPr>
+      </w:pPr>
+      <w:r>
+        <w:rPr>
+          <w:lang w:val="en-GB"/>
+        </w:rPr>
+        <w:t>Rope catching</w:t>
+      </w:r>
+    </w:p>
+    <w:p>
+      <w:pPr>
+        <w:pStyle w:val="Luettelokappale"/>
+        <w:numPr>
+          <w:ilvl w:val="0"/>
+          <w:numId w:val="16"/>
+        </w:numPr>
+        <w:rPr>
+          <w:lang w:val="en-GB"/>
+        </w:rPr>
+      </w:pPr>
+      <w:r>
+        <w:rPr>
+          <w:lang w:val="en-GB"/>
+        </w:rPr>
+        <w:t>Returning to proper state and animation after jumping</w:t>
+      </w:r>
+    </w:p>
+    <w:p>
+      <w:pPr>
+        <w:rPr>
+          <w:lang w:val="en-GB"/>
+        </w:rPr>
+      </w:pPr>
+      <w:r>
+        <w:rPr>
+          <w:lang w:val="en-GB"/>
+        </w:rPr>
+        <w:t xml:space="preserve">The triggers that are used to change levels and the colliders used to change state use the same names as the objects in </w:t>
+      </w:r>
+      <w:proofErr w:type="spellStart"/>
+      <w:r>
+        <w:rPr>
+          <w:lang w:val="en-GB"/>
+        </w:rPr>
+        <w:t>LevelGenerator</w:t>
+      </w:r>
+      <w:proofErr w:type="spellEnd"/>
+      <w:r>
+        <w:rPr>
+          <w:lang w:val="en-GB"/>
+        </w:rPr>
+        <w:t xml:space="preserve"> scripts. </w:t>
       </w:r>
     </w:p>
     <w:sectPr>
@@ -2958,6 +3328,230 @@
     </w:lvl>
   </w:abstractNum>
   <w:abstractNum w:abstractNumId="12" w15:restartNumberingAfterBreak="0">
+    <w:nsid w:val="58D77882"/>
+    <w:multiLevelType w:val="hybridMultilevel"/>
+    <w:tmpl w:val="CEFAEB1C"/>
+    <w:lvl w:ilvl="0" w:tplc="739A647A">
+      <w:numFmt w:val="bullet"/>
+      <w:lvlText w:val="-"/>
+      <w:lvlJc w:val="left"/>
+      <w:pPr>
+        <w:ind w:left="720" w:hanging="360"/>
+      </w:pPr>
+      <w:rPr>
+        <w:rFonts w:ascii="Times New Roman" w:eastAsiaTheme="minorHAnsi" w:hAnsi="Times New Roman" w:cs="Times New Roman" w:hint="default"/>
+      </w:rPr>
+    </w:lvl>
+    <w:lvl w:ilvl="1" w:tplc="040B0003" w:tentative="1">
+      <w:start w:val="1"/>
+      <w:numFmt w:val="bullet"/>
+      <w:lvlText w:val="o"/>
+      <w:lvlJc w:val="left"/>
+      <w:pPr>
+        <w:ind w:left="1440" w:hanging="360"/>
+      </w:pPr>
+      <w:rPr>
+        <w:rFonts w:ascii="Courier New" w:hAnsi="Courier New" w:cs="Courier New" w:hint="default"/>
+      </w:rPr>
+    </w:lvl>
+    <w:lvl w:ilvl="2" w:tplc="040B0005" w:tentative="1">
+      <w:start w:val="1"/>
+      <w:numFmt w:val="bullet"/>
+      <w:lvlText w:val=""/>
+      <w:lvlJc w:val="left"/>
+      <w:pPr>
+        <w:ind w:left="2160" w:hanging="360"/>
+      </w:pPr>
+      <w:rPr>
+        <w:rFonts w:ascii="Wingdings" w:hAnsi="Wingdings" w:hint="default"/>
+      </w:rPr>
+    </w:lvl>
+    <w:lvl w:ilvl="3" w:tplc="040B0001" w:tentative="1">
+      <w:start w:val="1"/>
+      <w:numFmt w:val="bullet"/>
+      <w:lvlText w:val=""/>
+      <w:lvlJc w:val="left"/>
+      <w:pPr>
+        <w:ind w:left="2880" w:hanging="360"/>
+      </w:pPr>
+      <w:rPr>
+        <w:rFonts w:ascii="Symbol" w:hAnsi="Symbol" w:hint="default"/>
+      </w:rPr>
+    </w:lvl>
+    <w:lvl w:ilvl="4" w:tplc="040B0003" w:tentative="1">
+      <w:start w:val="1"/>
+      <w:numFmt w:val="bullet"/>
+      <w:lvlText w:val="o"/>
+      <w:lvlJc w:val="left"/>
+      <w:pPr>
+        <w:ind w:left="3600" w:hanging="360"/>
+      </w:pPr>
+      <w:rPr>
+        <w:rFonts w:ascii="Courier New" w:hAnsi="Courier New" w:cs="Courier New" w:hint="default"/>
+      </w:rPr>
+    </w:lvl>
+    <w:lvl w:ilvl="5" w:tplc="040B0005" w:tentative="1">
+      <w:start w:val="1"/>
+      <w:numFmt w:val="bullet"/>
+      <w:lvlText w:val=""/>
+      <w:lvlJc w:val="left"/>
+      <w:pPr>
+        <w:ind w:left="4320" w:hanging="360"/>
+      </w:pPr>
+      <w:rPr>
+        <w:rFonts w:ascii="Wingdings" w:hAnsi="Wingdings" w:hint="default"/>
+      </w:rPr>
+    </w:lvl>
+    <w:lvl w:ilvl="6" w:tplc="040B0001" w:tentative="1">
+      <w:start w:val="1"/>
+      <w:numFmt w:val="bullet"/>
+      <w:lvlText w:val=""/>
+      <w:lvlJc w:val="left"/>
+      <w:pPr>
+        <w:ind w:left="5040" w:hanging="360"/>
+      </w:pPr>
+      <w:rPr>
+        <w:rFonts w:ascii="Symbol" w:hAnsi="Symbol" w:hint="default"/>
+      </w:rPr>
+    </w:lvl>
+    <w:lvl w:ilvl="7" w:tplc="040B0003" w:tentative="1">
+      <w:start w:val="1"/>
+      <w:numFmt w:val="bullet"/>
+      <w:lvlText w:val="o"/>
+      <w:lvlJc w:val="left"/>
+      <w:pPr>
+        <w:ind w:left="5760" w:hanging="360"/>
+      </w:pPr>
+      <w:rPr>
+        <w:rFonts w:ascii="Courier New" w:hAnsi="Courier New" w:cs="Courier New" w:hint="default"/>
+      </w:rPr>
+    </w:lvl>
+    <w:lvl w:ilvl="8" w:tplc="040B0005" w:tentative="1">
+      <w:start w:val="1"/>
+      <w:numFmt w:val="bullet"/>
+      <w:lvlText w:val=""/>
+      <w:lvlJc w:val="left"/>
+      <w:pPr>
+        <w:ind w:left="6480" w:hanging="360"/>
+      </w:pPr>
+      <w:rPr>
+        <w:rFonts w:ascii="Wingdings" w:hAnsi="Wingdings" w:hint="default"/>
+      </w:rPr>
+    </w:lvl>
+  </w:abstractNum>
+  <w:abstractNum w:abstractNumId="13" w15:restartNumberingAfterBreak="0">
+    <w:nsid w:val="60D642ED"/>
+    <w:multiLevelType w:val="hybridMultilevel"/>
+    <w:tmpl w:val="90D0F634"/>
+    <w:lvl w:ilvl="0" w:tplc="739A647A">
+      <w:numFmt w:val="bullet"/>
+      <w:lvlText w:val="-"/>
+      <w:lvlJc w:val="left"/>
+      <w:pPr>
+        <w:ind w:left="720" w:hanging="360"/>
+      </w:pPr>
+      <w:rPr>
+        <w:rFonts w:ascii="Times New Roman" w:eastAsiaTheme="minorHAnsi" w:hAnsi="Times New Roman" w:cs="Times New Roman" w:hint="default"/>
+      </w:rPr>
+    </w:lvl>
+    <w:lvl w:ilvl="1" w:tplc="040B0003" w:tentative="1">
+      <w:start w:val="1"/>
+      <w:numFmt w:val="bullet"/>
+      <w:lvlText w:val="o"/>
+      <w:lvlJc w:val="left"/>
+      <w:pPr>
+        <w:ind w:left="1440" w:hanging="360"/>
+      </w:pPr>
+      <w:rPr>
+        <w:rFonts w:ascii="Courier New" w:hAnsi="Courier New" w:cs="Courier New" w:hint="default"/>
+      </w:rPr>
+    </w:lvl>
+    <w:lvl w:ilvl="2" w:tplc="040B0005" w:tentative="1">
+      <w:start w:val="1"/>
+      <w:numFmt w:val="bullet"/>
+      <w:lvlText w:val=""/>
+      <w:lvlJc w:val="left"/>
+      <w:pPr>
+        <w:ind w:left="2160" w:hanging="360"/>
+      </w:pPr>
+      <w:rPr>
+        <w:rFonts w:ascii="Wingdings" w:hAnsi="Wingdings" w:hint="default"/>
+      </w:rPr>
+    </w:lvl>
+    <w:lvl w:ilvl="3" w:tplc="040B0001" w:tentative="1">
+      <w:start w:val="1"/>
+      <w:numFmt w:val="bullet"/>
+      <w:lvlText w:val=""/>
+      <w:lvlJc w:val="left"/>
+      <w:pPr>
+        <w:ind w:left="2880" w:hanging="360"/>
+      </w:pPr>
+      <w:rPr>
+        <w:rFonts w:ascii="Symbol" w:hAnsi="Symbol" w:hint="default"/>
+      </w:rPr>
+    </w:lvl>
+    <w:lvl w:ilvl="4" w:tplc="040B0003" w:tentative="1">
+      <w:start w:val="1"/>
+      <w:numFmt w:val="bullet"/>
+      <w:lvlText w:val="o"/>
+      <w:lvlJc w:val="left"/>
+      <w:pPr>
+        <w:ind w:left="3600" w:hanging="360"/>
+      </w:pPr>
+      <w:rPr>
+        <w:rFonts w:ascii="Courier New" w:hAnsi="Courier New" w:cs="Courier New" w:hint="default"/>
+      </w:rPr>
+    </w:lvl>
+    <w:lvl w:ilvl="5" w:tplc="040B0005" w:tentative="1">
+      <w:start w:val="1"/>
+      <w:numFmt w:val="bullet"/>
+      <w:lvlText w:val=""/>
+      <w:lvlJc w:val="left"/>
+      <w:pPr>
+        <w:ind w:left="4320" w:hanging="360"/>
+      </w:pPr>
+      <w:rPr>
+        <w:rFonts w:ascii="Wingdings" w:hAnsi="Wingdings" w:hint="default"/>
+      </w:rPr>
+    </w:lvl>
+    <w:lvl w:ilvl="6" w:tplc="040B0001" w:tentative="1">
+      <w:start w:val="1"/>
+      <w:numFmt w:val="bullet"/>
+      <w:lvlText w:val=""/>
+      <w:lvlJc w:val="left"/>
+      <w:pPr>
+        <w:ind w:left="5040" w:hanging="360"/>
+      </w:pPr>
+      <w:rPr>
+        <w:rFonts w:ascii="Symbol" w:hAnsi="Symbol" w:hint="default"/>
+      </w:rPr>
+    </w:lvl>
+    <w:lvl w:ilvl="7" w:tplc="040B0003" w:tentative="1">
+      <w:start w:val="1"/>
+      <w:numFmt w:val="bullet"/>
+      <w:lvlText w:val="o"/>
+      <w:lvlJc w:val="left"/>
+      <w:pPr>
+        <w:ind w:left="5760" w:hanging="360"/>
+      </w:pPr>
+      <w:rPr>
+        <w:rFonts w:ascii="Courier New" w:hAnsi="Courier New" w:cs="Courier New" w:hint="default"/>
+      </w:rPr>
+    </w:lvl>
+    <w:lvl w:ilvl="8" w:tplc="040B0005" w:tentative="1">
+      <w:start w:val="1"/>
+      <w:numFmt w:val="bullet"/>
+      <w:lvlText w:val=""/>
+      <w:lvlJc w:val="left"/>
+      <w:pPr>
+        <w:ind w:left="6480" w:hanging="360"/>
+      </w:pPr>
+      <w:rPr>
+        <w:rFonts w:ascii="Wingdings" w:hAnsi="Wingdings" w:hint="default"/>
+      </w:rPr>
+    </w:lvl>
+  </w:abstractNum>
+  <w:abstractNum w:abstractNumId="14" w15:restartNumberingAfterBreak="0">
     <w:nsid w:val="79F27A22"/>
     <w:multiLevelType w:val="hybridMultilevel"/>
     <w:tmpl w:val="6AAA97C6"/>
@@ -3046,7 +3640,7 @@
       </w:pPr>
     </w:lvl>
   </w:abstractNum>
-  <w:abstractNum w:abstractNumId="13" w15:restartNumberingAfterBreak="0">
+  <w:abstractNum w:abstractNumId="15" w15:restartNumberingAfterBreak="0">
     <w:nsid w:val="7BFA6880"/>
     <w:multiLevelType w:val="hybridMultilevel"/>
     <w:tmpl w:val="A51CBD04"/>
@@ -3148,7 +3742,7 @@
     <w:abstractNumId w:val="9"/>
   </w:num>
   <w:num w:numId="4">
-    <w:abstractNumId w:val="13"/>
+    <w:abstractNumId w:val="15"/>
   </w:num>
   <w:num w:numId="5">
     <w:abstractNumId w:val="11"/>
@@ -3169,7 +3763,7 @@
     <w:abstractNumId w:val="3"/>
   </w:num>
   <w:num w:numId="11">
-    <w:abstractNumId w:val="12"/>
+    <w:abstractNumId w:val="14"/>
   </w:num>
   <w:num w:numId="12">
     <w:abstractNumId w:val="1"/>
@@ -3179,6 +3773,12 @@
   </w:num>
   <w:num w:numId="14">
     <w:abstractNumId w:val="2"/>
+  </w:num>
+  <w:num w:numId="15">
+    <w:abstractNumId w:val="12"/>
+  </w:num>
+  <w:num w:numId="16">
+    <w:abstractNumId w:val="13"/>
   </w:num>
   <w:numIdMacAtCleanup w:val="11"/>
 </w:numbering>
@@ -5039,39 +5639,6 @@
 </file>
 
 <file path=customXml/item1.xml><?xml version="1.0" encoding="utf-8"?>
-<?mso-contentType ?>
-<FormTemplates xmlns="http://schemas.microsoft.com/sharepoint/v3/contenttype/forms">
-  <Display>DocumentLibraryForm</Display>
-  <Edit>DocumentLibraryForm</Edit>
-  <New>DocumentLibraryForm</New>
-</FormTemplates>
-</file>
-
-<file path=customXml/item2.xml><?xml version="1.0" encoding="utf-8"?>
-<p:properties xmlns:p="http://schemas.microsoft.com/office/2006/metadata/properties" xmlns:xsi="http://www.w3.org/2001/XMLSchema-instance" xmlns:pc="http://schemas.microsoft.com/office/infopath/2007/PartnerControls">
-  <documentManagement>
-    <SharedWithUsers xmlns="4fba60ac-6e85-4f6b-a2a1-730eb67f8b46">
-      <UserInfo>
-        <DisplayName>Samuli Määttä</DisplayName>
-        <AccountId>9</AccountId>
-        <AccountType/>
-      </UserInfo>
-      <UserInfo>
-        <DisplayName>Eveliina Saari</DisplayName>
-        <AccountId>8</AccountId>
-        <AccountType/>
-      </UserInfo>
-      <UserInfo>
-        <DisplayName>Arttu Niiles</DisplayName>
-        <AccountId>10</AccountId>
-        <AccountType/>
-      </UserInfo>
-    </SharedWithUsers>
-  </documentManagement>
-</p:properties>
-</file>
-
-<file path=customXml/item3.xml><?xml version="1.0" encoding="utf-8"?>
 <ct:contentTypeSchema xmlns:ct="http://schemas.microsoft.com/office/2006/metadata/contentType" xmlns:ma="http://schemas.microsoft.com/office/2006/metadata/properties/metaAttributes" ct:_="" ma:_="" ma:contentTypeName="Document" ma:contentTypeID="0x010100C488AA77A2F1A848BB0670DDBA3911C4" ma:contentTypeVersion="1" ma:contentTypeDescription="Create a new document." ma:contentTypeScope="" ma:versionID="810391c511c34fcc173f7f1ee9fa338d">
   <xsd:schema xmlns:xsd="http://www.w3.org/2001/XMLSchema" xmlns:xs="http://www.w3.org/2001/XMLSchema" xmlns:p="http://schemas.microsoft.com/office/2006/metadata/properties" xmlns:ns3="4fba60ac-6e85-4f6b-a2a1-730eb67f8b46" targetNamespace="http://schemas.microsoft.com/office/2006/metadata/properties" ma:root="true" ma:fieldsID="2d85b33ba5d3068e780a47575aec6c1c" ns3:_="">
     <xsd:import namespace="4fba60ac-6e85-4f6b-a2a1-730eb67f8b46"/>
@@ -5211,29 +5778,44 @@
 </ct:contentTypeSchema>
 </file>
 
+<file path=customXml/item2.xml><?xml version="1.0" encoding="utf-8"?>
+<p:properties xmlns:p="http://schemas.microsoft.com/office/2006/metadata/properties" xmlns:xsi="http://www.w3.org/2001/XMLSchema-instance" xmlns:pc="http://schemas.microsoft.com/office/infopath/2007/PartnerControls">
+  <documentManagement>
+    <SharedWithUsers xmlns="4fba60ac-6e85-4f6b-a2a1-730eb67f8b46">
+      <UserInfo>
+        <DisplayName>Samuli Määttä</DisplayName>
+        <AccountId>9</AccountId>
+        <AccountType/>
+      </UserInfo>
+      <UserInfo>
+        <DisplayName>Eveliina Saari</DisplayName>
+        <AccountId>8</AccountId>
+        <AccountType/>
+      </UserInfo>
+      <UserInfo>
+        <DisplayName>Arttu Niiles</DisplayName>
+        <AccountId>10</AccountId>
+        <AccountType/>
+      </UserInfo>
+    </SharedWithUsers>
+  </documentManagement>
+</p:properties>
+</file>
+
+<file path=customXml/item3.xml><?xml version="1.0" encoding="utf-8"?>
+<?mso-contentType ?>
+<FormTemplates xmlns="http://schemas.microsoft.com/sharepoint/v3/contenttype/forms">
+  <Display>DocumentLibraryForm</Display>
+  <Edit>DocumentLibraryForm</Edit>
+  <New>DocumentLibraryForm</New>
+</FormTemplates>
+</file>
+
 <file path=customXml/item4.xml><?xml version="1.0" encoding="utf-8"?>
 <b:Sources xmlns:b="http://schemas.openxmlformats.org/officeDocument/2006/bibliography" xmlns="http://schemas.openxmlformats.org/officeDocument/2006/bibliography" SelectedStyle="\APA.XSL" StyleName="APA"/>
 </file>
 
 <file path=customXml/itemProps1.xml><?xml version="1.0" encoding="utf-8"?>
-<ds:datastoreItem xmlns:ds="http://schemas.openxmlformats.org/officeDocument/2006/customXml" ds:itemID="{923801A5-AA0B-4B3B-B2FB-7D2D7268297F}">
-  <ds:schemaRefs>
-    <ds:schemaRef ds:uri="http://schemas.microsoft.com/sharepoint/v3/contenttype/forms"/>
-  </ds:schemaRefs>
-</ds:datastoreItem>
-</file>
-
-<file path=customXml/itemProps2.xml><?xml version="1.0" encoding="utf-8"?>
-<ds:datastoreItem xmlns:ds="http://schemas.openxmlformats.org/officeDocument/2006/customXml" ds:itemID="{DE115477-354A-4C66-8CAF-5F4B2B8757DE}">
-  <ds:schemaRefs>
-    <ds:schemaRef ds:uri="http://schemas.microsoft.com/office/2006/metadata/properties"/>
-    <ds:schemaRef ds:uri="http://schemas.microsoft.com/office/infopath/2007/PartnerControls"/>
-    <ds:schemaRef ds:uri="4fba60ac-6e85-4f6b-a2a1-730eb67f8b46"/>
-  </ds:schemaRefs>
-</ds:datastoreItem>
-</file>
-
-<file path=customXml/itemProps3.xml><?xml version="1.0" encoding="utf-8"?>
 <ds:datastoreItem xmlns:ds="http://schemas.openxmlformats.org/officeDocument/2006/customXml" ds:itemID="{D6ABC452-D4B5-453D-96BE-BC3652A44FEF}">
   <ds:schemaRefs>
     <ds:schemaRef ds:uri="http://schemas.microsoft.com/office/2006/metadata/contentType"/>
@@ -5251,8 +5833,26 @@
 </ds:datastoreItem>
 </file>
 
+<file path=customXml/itemProps2.xml><?xml version="1.0" encoding="utf-8"?>
+<ds:datastoreItem xmlns:ds="http://schemas.openxmlformats.org/officeDocument/2006/customXml" ds:itemID="{DE115477-354A-4C66-8CAF-5F4B2B8757DE}">
+  <ds:schemaRefs>
+    <ds:schemaRef ds:uri="http://schemas.microsoft.com/office/2006/metadata/properties"/>
+    <ds:schemaRef ds:uri="http://schemas.microsoft.com/office/infopath/2007/PartnerControls"/>
+    <ds:schemaRef ds:uri="4fba60ac-6e85-4f6b-a2a1-730eb67f8b46"/>
+  </ds:schemaRefs>
+</ds:datastoreItem>
+</file>
+
+<file path=customXml/itemProps3.xml><?xml version="1.0" encoding="utf-8"?>
+<ds:datastoreItem xmlns:ds="http://schemas.openxmlformats.org/officeDocument/2006/customXml" ds:itemID="{923801A5-AA0B-4B3B-B2FB-7D2D7268297F}">
+  <ds:schemaRefs>
+    <ds:schemaRef ds:uri="http://schemas.microsoft.com/sharepoint/v3/contenttype/forms"/>
+  </ds:schemaRefs>
+</ds:datastoreItem>
+</file>
+
 <file path=customXml/itemProps4.xml><?xml version="1.0" encoding="utf-8"?>
-<ds:datastoreItem xmlns:ds="http://schemas.openxmlformats.org/officeDocument/2006/customXml" ds:itemID="{A2937B41-69C9-4346-BAFF-D5275567B270}">
+<ds:datastoreItem xmlns:ds="http://schemas.openxmlformats.org/officeDocument/2006/customXml" ds:itemID="{F4D49ED4-D4C9-4ACE-B3CE-781C3A3E48EF}">
   <ds:schemaRefs>
     <ds:schemaRef ds:uri="http://schemas.openxmlformats.org/officeDocument/2006/bibliography"/>
   </ds:schemaRefs>

</xml_diff>

<commit_message>
Updated maintenance plan and project documentation Req:-
</commit_message>
<xml_diff>
--- a/doc/Maintenance template.docx
+++ b/doc/Maintenance template.docx
@@ -121,16 +121,7 @@
           <w:rFonts w:ascii="Times New Roman" w:hAnsi="Times New Roman" w:cs="Times New Roman"/>
           <w:b/>
         </w:rPr>
-        <w:t>Software Engineering methodol</w:t>
-      </w:r>
-      <w:bookmarkStart w:id="0" w:name="_GoBack"/>
-      <w:bookmarkEnd w:id="0"/>
-      <w:r>
-        <w:rPr>
-          <w:rFonts w:ascii="Times New Roman" w:hAnsi="Times New Roman" w:cs="Times New Roman"/>
-          <w:b/>
-        </w:rPr>
-        <w:t>ogies</w:t>
+        <w:t>Software Engineering methodologies</w:t>
       </w:r>
     </w:p>
     <w:p>
@@ -549,8 +540,111 @@
         <w:rPr>
           <w:lang w:val="en-GB"/>
         </w:rPr>
-        <w:t>-Known bugs or problems</w:t>
-      </w:r>
+        <w:t>Due to time constraints t</w:t>
+      </w:r>
+      <w:r>
+        <w:rPr>
+          <w:lang w:val="en-GB"/>
+        </w:rPr>
+        <w:t>here are</w:t>
+      </w:r>
+      <w:r>
+        <w:rPr>
+          <w:lang w:val="en-GB"/>
+        </w:rPr>
+        <w:t xml:space="preserve"> some known bugs in the game:</w:t>
+      </w:r>
+    </w:p>
+    <w:p>
+      <w:pPr>
+        <w:pStyle w:val="Luettelokappale"/>
+        <w:numPr>
+          <w:ilvl w:val="0"/>
+          <w:numId w:val="17"/>
+        </w:numPr>
+        <w:rPr>
+          <w:lang w:val="en-GB"/>
+        </w:rPr>
+      </w:pPr>
+      <w:r>
+        <w:rPr>
+          <w:lang w:val="en-GB"/>
+        </w:rPr>
+        <w:t xml:space="preserve">Hitting two ropes at the same time </w:t>
+      </w:r>
+      <w:proofErr w:type="spellStart"/>
+      <w:r>
+        <w:rPr>
+          <w:lang w:val="en-GB"/>
+        </w:rPr>
+        <w:t>softlocks</w:t>
+      </w:r>
+      <w:proofErr w:type="spellEnd"/>
+      <w:r>
+        <w:rPr>
+          <w:lang w:val="en-GB"/>
+        </w:rPr>
+        <w:t xml:space="preserve"> the game, </w:t>
+      </w:r>
+      <w:proofErr w:type="spellStart"/>
+      <w:r>
+        <w:rPr>
+          <w:lang w:val="en-GB"/>
+        </w:rPr>
+        <w:t>ie</w:t>
+      </w:r>
+      <w:proofErr w:type="spellEnd"/>
+      <w:r>
+        <w:rPr>
+          <w:lang w:val="en-GB"/>
+        </w:rPr>
+        <w:t>. the player cannot do anything.</w:t>
+      </w:r>
+    </w:p>
+    <w:p>
+      <w:pPr>
+        <w:pStyle w:val="Luettelokappale"/>
+        <w:numPr>
+          <w:ilvl w:val="0"/>
+          <w:numId w:val="17"/>
+        </w:numPr>
+        <w:rPr>
+          <w:lang w:val="en-GB"/>
+        </w:rPr>
+      </w:pPr>
+      <w:r>
+        <w:rPr>
+          <w:lang w:val="en-GB"/>
+        </w:rPr>
+        <w:t>Pressing quit multiple times in the main menu causes the sound to be played multiple times.</w:t>
+      </w:r>
+    </w:p>
+    <w:p>
+      <w:pPr>
+        <w:pStyle w:val="Luettelokappale"/>
+        <w:numPr>
+          <w:ilvl w:val="0"/>
+          <w:numId w:val="17"/>
+        </w:numPr>
+        <w:rPr>
+          <w:lang w:val="en-GB"/>
+        </w:rPr>
+      </w:pPr>
+      <w:r>
+        <w:rPr>
+          <w:lang w:val="en-GB"/>
+        </w:rPr>
+        <w:t>If the player hits the bubble the same time as the bubble hits the surface, the player will become helpless and the game continues only after the air runs out.</w:t>
+      </w:r>
+      <w:bookmarkStart w:id="0" w:name="_GoBack"/>
+      <w:bookmarkEnd w:id="0"/>
+    </w:p>
+    <w:p>
+      <w:pPr>
+        <w:rPr>
+          <w:lang w:val="en-GB"/>
+        </w:rPr>
+      </w:pPr>
     </w:p>
     <w:p>
       <w:pPr>
@@ -2561,6 +2655,119 @@
     </w:lvl>
   </w:abstractNum>
   <w:abstractNum w:abstractNumId="4" w15:restartNumberingAfterBreak="0">
+    <w:nsid w:val="1AF00EA7"/>
+    <w:multiLevelType w:val="hybridMultilevel"/>
+    <w:tmpl w:val="C08C4056"/>
+    <w:lvl w:ilvl="0" w:tplc="040B0001">
+      <w:start w:val="1"/>
+      <w:numFmt w:val="bullet"/>
+      <w:lvlText w:val=""/>
+      <w:lvlJc w:val="left"/>
+      <w:pPr>
+        <w:ind w:left="720" w:hanging="360"/>
+      </w:pPr>
+      <w:rPr>
+        <w:rFonts w:ascii="Symbol" w:hAnsi="Symbol" w:hint="default"/>
+      </w:rPr>
+    </w:lvl>
+    <w:lvl w:ilvl="1" w:tplc="040B0003" w:tentative="1">
+      <w:start w:val="1"/>
+      <w:numFmt w:val="bullet"/>
+      <w:lvlText w:val="o"/>
+      <w:lvlJc w:val="left"/>
+      <w:pPr>
+        <w:ind w:left="1440" w:hanging="360"/>
+      </w:pPr>
+      <w:rPr>
+        <w:rFonts w:ascii="Courier New" w:hAnsi="Courier New" w:cs="Courier New" w:hint="default"/>
+      </w:rPr>
+    </w:lvl>
+    <w:lvl w:ilvl="2" w:tplc="040B0005" w:tentative="1">
+      <w:start w:val="1"/>
+      <w:numFmt w:val="bullet"/>
+      <w:lvlText w:val=""/>
+      <w:lvlJc w:val="left"/>
+      <w:pPr>
+        <w:ind w:left="2160" w:hanging="360"/>
+      </w:pPr>
+      <w:rPr>
+        <w:rFonts w:ascii="Wingdings" w:hAnsi="Wingdings" w:hint="default"/>
+      </w:rPr>
+    </w:lvl>
+    <w:lvl w:ilvl="3" w:tplc="040B0001" w:tentative="1">
+      <w:start w:val="1"/>
+      <w:numFmt w:val="bullet"/>
+      <w:lvlText w:val=""/>
+      <w:lvlJc w:val="left"/>
+      <w:pPr>
+        <w:ind w:left="2880" w:hanging="360"/>
+      </w:pPr>
+      <w:rPr>
+        <w:rFonts w:ascii="Symbol" w:hAnsi="Symbol" w:hint="default"/>
+      </w:rPr>
+    </w:lvl>
+    <w:lvl w:ilvl="4" w:tplc="040B0003" w:tentative="1">
+      <w:start w:val="1"/>
+      <w:numFmt w:val="bullet"/>
+      <w:lvlText w:val="o"/>
+      <w:lvlJc w:val="left"/>
+      <w:pPr>
+        <w:ind w:left="3600" w:hanging="360"/>
+      </w:pPr>
+      <w:rPr>
+        <w:rFonts w:ascii="Courier New" w:hAnsi="Courier New" w:cs="Courier New" w:hint="default"/>
+      </w:rPr>
+    </w:lvl>
+    <w:lvl w:ilvl="5" w:tplc="040B0005" w:tentative="1">
+      <w:start w:val="1"/>
+      <w:numFmt w:val="bullet"/>
+      <w:lvlText w:val=""/>
+      <w:lvlJc w:val="left"/>
+      <w:pPr>
+        <w:ind w:left="4320" w:hanging="360"/>
+      </w:pPr>
+      <w:rPr>
+        <w:rFonts w:ascii="Wingdings" w:hAnsi="Wingdings" w:hint="default"/>
+      </w:rPr>
+    </w:lvl>
+    <w:lvl w:ilvl="6" w:tplc="040B0001" w:tentative="1">
+      <w:start w:val="1"/>
+      <w:numFmt w:val="bullet"/>
+      <w:lvlText w:val=""/>
+      <w:lvlJc w:val="left"/>
+      <w:pPr>
+        <w:ind w:left="5040" w:hanging="360"/>
+      </w:pPr>
+      <w:rPr>
+        <w:rFonts w:ascii="Symbol" w:hAnsi="Symbol" w:hint="default"/>
+      </w:rPr>
+    </w:lvl>
+    <w:lvl w:ilvl="7" w:tplc="040B0003" w:tentative="1">
+      <w:start w:val="1"/>
+      <w:numFmt w:val="bullet"/>
+      <w:lvlText w:val="o"/>
+      <w:lvlJc w:val="left"/>
+      <w:pPr>
+        <w:ind w:left="5760" w:hanging="360"/>
+      </w:pPr>
+      <w:rPr>
+        <w:rFonts w:ascii="Courier New" w:hAnsi="Courier New" w:cs="Courier New" w:hint="default"/>
+      </w:rPr>
+    </w:lvl>
+    <w:lvl w:ilvl="8" w:tplc="040B0005" w:tentative="1">
+      <w:start w:val="1"/>
+      <w:numFmt w:val="bullet"/>
+      <w:lvlText w:val=""/>
+      <w:lvlJc w:val="left"/>
+      <w:pPr>
+        <w:ind w:left="6480" w:hanging="360"/>
+      </w:pPr>
+      <w:rPr>
+        <w:rFonts w:ascii="Wingdings" w:hAnsi="Wingdings" w:hint="default"/>
+      </w:rPr>
+    </w:lvl>
+  </w:abstractNum>
+  <w:abstractNum w:abstractNumId="5" w15:restartNumberingAfterBreak="0">
     <w:nsid w:val="20E11804"/>
     <w:multiLevelType w:val="hybridMultilevel"/>
     <w:tmpl w:val="290C1D50"/>
@@ -2652,7 +2859,7 @@
       </w:pPr>
     </w:lvl>
   </w:abstractNum>
-  <w:abstractNum w:abstractNumId="5" w15:restartNumberingAfterBreak="0">
+  <w:abstractNum w:abstractNumId="6" w15:restartNumberingAfterBreak="0">
     <w:nsid w:val="2ADA19EA"/>
     <w:multiLevelType w:val="hybridMultilevel"/>
     <w:tmpl w:val="4DEA74E2"/>
@@ -2764,7 +2971,7 @@
       </w:rPr>
     </w:lvl>
   </w:abstractNum>
-  <w:abstractNum w:abstractNumId="6" w15:restartNumberingAfterBreak="0">
+  <w:abstractNum w:abstractNumId="7" w15:restartNumberingAfterBreak="0">
     <w:nsid w:val="2C685CD4"/>
     <w:multiLevelType w:val="hybridMultilevel"/>
     <w:tmpl w:val="BE7AEE0C"/>
@@ -2854,7 +3061,7 @@
       </w:pPr>
     </w:lvl>
   </w:abstractNum>
-  <w:abstractNum w:abstractNumId="7" w15:restartNumberingAfterBreak="0">
+  <w:abstractNum w:abstractNumId="8" w15:restartNumberingAfterBreak="0">
     <w:nsid w:val="2F6614C5"/>
     <w:multiLevelType w:val="hybridMultilevel"/>
     <w:tmpl w:val="AB5450E4"/>
@@ -2944,7 +3151,7 @@
       </w:pPr>
     </w:lvl>
   </w:abstractNum>
-  <w:abstractNum w:abstractNumId="8" w15:restartNumberingAfterBreak="0">
+  <w:abstractNum w:abstractNumId="9" w15:restartNumberingAfterBreak="0">
     <w:nsid w:val="30B6633A"/>
     <w:multiLevelType w:val="hybridMultilevel"/>
     <w:tmpl w:val="4B0C6628"/>
@@ -3033,7 +3240,7 @@
       </w:pPr>
     </w:lvl>
   </w:abstractNum>
-  <w:abstractNum w:abstractNumId="9" w15:restartNumberingAfterBreak="0">
+  <w:abstractNum w:abstractNumId="10" w15:restartNumberingAfterBreak="0">
     <w:nsid w:val="3D6B7232"/>
     <w:multiLevelType w:val="hybridMultilevel"/>
     <w:tmpl w:val="2EB43078"/>
@@ -3125,7 +3332,7 @@
       </w:pPr>
     </w:lvl>
   </w:abstractNum>
-  <w:abstractNum w:abstractNumId="10" w15:restartNumberingAfterBreak="0">
+  <w:abstractNum w:abstractNumId="11" w15:restartNumberingAfterBreak="0">
     <w:nsid w:val="4D9043D4"/>
     <w:multiLevelType w:val="hybridMultilevel"/>
     <w:tmpl w:val="737E24EC"/>
@@ -3237,7 +3444,7 @@
       </w:rPr>
     </w:lvl>
   </w:abstractNum>
-  <w:abstractNum w:abstractNumId="11" w15:restartNumberingAfterBreak="0">
+  <w:abstractNum w:abstractNumId="12" w15:restartNumberingAfterBreak="0">
     <w:nsid w:val="51E91E70"/>
     <w:multiLevelType w:val="hybridMultilevel"/>
     <w:tmpl w:val="6C8A4818"/>
@@ -3327,7 +3534,7 @@
       </w:pPr>
     </w:lvl>
   </w:abstractNum>
-  <w:abstractNum w:abstractNumId="12" w15:restartNumberingAfterBreak="0">
+  <w:abstractNum w:abstractNumId="13" w15:restartNumberingAfterBreak="0">
     <w:nsid w:val="58D77882"/>
     <w:multiLevelType w:val="hybridMultilevel"/>
     <w:tmpl w:val="CEFAEB1C"/>
@@ -3439,7 +3646,7 @@
       </w:rPr>
     </w:lvl>
   </w:abstractNum>
-  <w:abstractNum w:abstractNumId="13" w15:restartNumberingAfterBreak="0">
+  <w:abstractNum w:abstractNumId="14" w15:restartNumberingAfterBreak="0">
     <w:nsid w:val="60D642ED"/>
     <w:multiLevelType w:val="hybridMultilevel"/>
     <w:tmpl w:val="90D0F634"/>
@@ -3551,7 +3758,7 @@
       </w:rPr>
     </w:lvl>
   </w:abstractNum>
-  <w:abstractNum w:abstractNumId="14" w15:restartNumberingAfterBreak="0">
+  <w:abstractNum w:abstractNumId="15" w15:restartNumberingAfterBreak="0">
     <w:nsid w:val="79F27A22"/>
     <w:multiLevelType w:val="hybridMultilevel"/>
     <w:tmpl w:val="6AAA97C6"/>
@@ -3640,7 +3847,7 @@
       </w:pPr>
     </w:lvl>
   </w:abstractNum>
-  <w:abstractNum w:abstractNumId="15" w15:restartNumberingAfterBreak="0">
+  <w:abstractNum w:abstractNumId="16" w15:restartNumberingAfterBreak="0">
     <w:nsid w:val="7BFA6880"/>
     <w:multiLevelType w:val="hybridMultilevel"/>
     <w:tmpl w:val="A51CBD04"/>
@@ -3736,49 +3943,52 @@
     <w:abstractNumId w:val="0"/>
   </w:num>
   <w:num w:numId="2">
+    <w:abstractNumId w:val="8"/>
+  </w:num>
+  <w:num w:numId="3">
+    <w:abstractNumId w:val="10"/>
+  </w:num>
+  <w:num w:numId="4">
+    <w:abstractNumId w:val="16"/>
+  </w:num>
+  <w:num w:numId="5">
+    <w:abstractNumId w:val="12"/>
+  </w:num>
+  <w:num w:numId="6">
+    <w:abstractNumId w:val="5"/>
+  </w:num>
+  <w:num w:numId="7">
     <w:abstractNumId w:val="7"/>
   </w:num>
-  <w:num w:numId="3">
-    <w:abstractNumId w:val="9"/>
-  </w:num>
-  <w:num w:numId="4">
-    <w:abstractNumId w:val="15"/>
-  </w:num>
-  <w:num w:numId="5">
+  <w:num w:numId="8">
     <w:abstractNumId w:val="11"/>
   </w:num>
-  <w:num w:numId="6">
-    <w:abstractNumId w:val="4"/>
-  </w:num>
-  <w:num w:numId="7">
-    <w:abstractNumId w:val="6"/>
-  </w:num>
-  <w:num w:numId="8">
-    <w:abstractNumId w:val="10"/>
-  </w:num>
   <w:num w:numId="9">
-    <w:abstractNumId w:val="8"/>
+    <w:abstractNumId w:val="9"/>
   </w:num>
   <w:num w:numId="10">
     <w:abstractNumId w:val="3"/>
   </w:num>
   <w:num w:numId="11">
-    <w:abstractNumId w:val="14"/>
+    <w:abstractNumId w:val="15"/>
   </w:num>
   <w:num w:numId="12">
     <w:abstractNumId w:val="1"/>
   </w:num>
   <w:num w:numId="13">
-    <w:abstractNumId w:val="5"/>
+    <w:abstractNumId w:val="6"/>
   </w:num>
   <w:num w:numId="14">
     <w:abstractNumId w:val="2"/>
   </w:num>
   <w:num w:numId="15">
-    <w:abstractNumId w:val="12"/>
+    <w:abstractNumId w:val="13"/>
   </w:num>
   <w:num w:numId="16">
-    <w:abstractNumId w:val="13"/>
+    <w:abstractNumId w:val="14"/>
+  </w:num>
+  <w:num w:numId="17">
+    <w:abstractNumId w:val="4"/>
   </w:num>
   <w:numIdMacAtCleanup w:val="11"/>
 </w:numbering>
@@ -5639,6 +5849,30 @@
 </file>
 
 <file path=customXml/item1.xml><?xml version="1.0" encoding="utf-8"?>
+<p:properties xmlns:p="http://schemas.microsoft.com/office/2006/metadata/properties" xmlns:xsi="http://www.w3.org/2001/XMLSchema-instance" xmlns:pc="http://schemas.microsoft.com/office/infopath/2007/PartnerControls">
+  <documentManagement>
+    <SharedWithUsers xmlns="4fba60ac-6e85-4f6b-a2a1-730eb67f8b46">
+      <UserInfo>
+        <DisplayName>Samuli Määttä</DisplayName>
+        <AccountId>9</AccountId>
+        <AccountType/>
+      </UserInfo>
+      <UserInfo>
+        <DisplayName>Eveliina Saari</DisplayName>
+        <AccountId>8</AccountId>
+        <AccountType/>
+      </UserInfo>
+      <UserInfo>
+        <DisplayName>Arttu Niiles</DisplayName>
+        <AccountId>10</AccountId>
+        <AccountType/>
+      </UserInfo>
+    </SharedWithUsers>
+  </documentManagement>
+</p:properties>
+</file>
+
+<file path=customXml/item2.xml><?xml version="1.0" encoding="utf-8"?>
 <ct:contentTypeSchema xmlns:ct="http://schemas.microsoft.com/office/2006/metadata/contentType" xmlns:ma="http://schemas.microsoft.com/office/2006/metadata/properties/metaAttributes" ct:_="" ma:_="" ma:contentTypeName="Document" ma:contentTypeID="0x010100C488AA77A2F1A848BB0670DDBA3911C4" ma:contentTypeVersion="1" ma:contentTypeDescription="Create a new document." ma:contentTypeScope="" ma:versionID="810391c511c34fcc173f7f1ee9fa338d">
   <xsd:schema xmlns:xsd="http://www.w3.org/2001/XMLSchema" xmlns:xs="http://www.w3.org/2001/XMLSchema" xmlns:p="http://schemas.microsoft.com/office/2006/metadata/properties" xmlns:ns3="4fba60ac-6e85-4f6b-a2a1-730eb67f8b46" targetNamespace="http://schemas.microsoft.com/office/2006/metadata/properties" ma:root="true" ma:fieldsID="2d85b33ba5d3068e780a47575aec6c1c" ns3:_="">
     <xsd:import namespace="4fba60ac-6e85-4f6b-a2a1-730eb67f8b46"/>
@@ -5778,30 +6012,6 @@
 </ct:contentTypeSchema>
 </file>
 
-<file path=customXml/item2.xml><?xml version="1.0" encoding="utf-8"?>
-<p:properties xmlns:p="http://schemas.microsoft.com/office/2006/metadata/properties" xmlns:xsi="http://www.w3.org/2001/XMLSchema-instance" xmlns:pc="http://schemas.microsoft.com/office/infopath/2007/PartnerControls">
-  <documentManagement>
-    <SharedWithUsers xmlns="4fba60ac-6e85-4f6b-a2a1-730eb67f8b46">
-      <UserInfo>
-        <DisplayName>Samuli Määttä</DisplayName>
-        <AccountId>9</AccountId>
-        <AccountType/>
-      </UserInfo>
-      <UserInfo>
-        <DisplayName>Eveliina Saari</DisplayName>
-        <AccountId>8</AccountId>
-        <AccountType/>
-      </UserInfo>
-      <UserInfo>
-        <DisplayName>Arttu Niiles</DisplayName>
-        <AccountId>10</AccountId>
-        <AccountType/>
-      </UserInfo>
-    </SharedWithUsers>
-  </documentManagement>
-</p:properties>
-</file>
-
 <file path=customXml/item3.xml><?xml version="1.0" encoding="utf-8"?>
 <?mso-contentType ?>
 <FormTemplates xmlns="http://schemas.microsoft.com/sharepoint/v3/contenttype/forms">
@@ -5816,6 +6026,16 @@
 </file>
 
 <file path=customXml/itemProps1.xml><?xml version="1.0" encoding="utf-8"?>
+<ds:datastoreItem xmlns:ds="http://schemas.openxmlformats.org/officeDocument/2006/customXml" ds:itemID="{DE115477-354A-4C66-8CAF-5F4B2B8757DE}">
+  <ds:schemaRefs>
+    <ds:schemaRef ds:uri="http://schemas.microsoft.com/office/2006/metadata/properties"/>
+    <ds:schemaRef ds:uri="http://schemas.microsoft.com/office/infopath/2007/PartnerControls"/>
+    <ds:schemaRef ds:uri="4fba60ac-6e85-4f6b-a2a1-730eb67f8b46"/>
+  </ds:schemaRefs>
+</ds:datastoreItem>
+</file>
+
+<file path=customXml/itemProps2.xml><?xml version="1.0" encoding="utf-8"?>
 <ds:datastoreItem xmlns:ds="http://schemas.openxmlformats.org/officeDocument/2006/customXml" ds:itemID="{D6ABC452-D4B5-453D-96BE-BC3652A44FEF}">
   <ds:schemaRefs>
     <ds:schemaRef ds:uri="http://schemas.microsoft.com/office/2006/metadata/contentType"/>
@@ -5833,16 +6053,6 @@
 </ds:datastoreItem>
 </file>
 
-<file path=customXml/itemProps2.xml><?xml version="1.0" encoding="utf-8"?>
-<ds:datastoreItem xmlns:ds="http://schemas.openxmlformats.org/officeDocument/2006/customXml" ds:itemID="{DE115477-354A-4C66-8CAF-5F4B2B8757DE}">
-  <ds:schemaRefs>
-    <ds:schemaRef ds:uri="http://schemas.microsoft.com/office/2006/metadata/properties"/>
-    <ds:schemaRef ds:uri="http://schemas.microsoft.com/office/infopath/2007/PartnerControls"/>
-    <ds:schemaRef ds:uri="4fba60ac-6e85-4f6b-a2a1-730eb67f8b46"/>
-  </ds:schemaRefs>
-</ds:datastoreItem>
-</file>
-
 <file path=customXml/itemProps3.xml><?xml version="1.0" encoding="utf-8"?>
 <ds:datastoreItem xmlns:ds="http://schemas.openxmlformats.org/officeDocument/2006/customXml" ds:itemID="{923801A5-AA0B-4B3B-B2FB-7D2D7268297F}">
   <ds:schemaRefs>
@@ -5852,7 +6062,7 @@
 </file>
 
 <file path=customXml/itemProps4.xml><?xml version="1.0" encoding="utf-8"?>
-<ds:datastoreItem xmlns:ds="http://schemas.openxmlformats.org/officeDocument/2006/customXml" ds:itemID="{F4D49ED4-D4C9-4ACE-B3CE-781C3A3E48EF}">
+<ds:datastoreItem xmlns:ds="http://schemas.openxmlformats.org/officeDocument/2006/customXml" ds:itemID="{B49F67FA-F347-4377-AB4C-EC0BFFE565E6}">
   <ds:schemaRefs>
     <ds:schemaRef ds:uri="http://schemas.openxmlformats.org/officeDocument/2006/bibliography"/>
   </ds:schemaRefs>

</xml_diff>